<commit_message>
correzione tabella contravvenzioni con tag "situazione"
</commit_message>
<xml_diff>
--- a/modelli/758/758_3PG.docx
+++ b/modelli/758/758_3PG.docx
@@ -1,6 +1,6 @@
 
 <file path=word/document.xml><?xml version="1.0" encoding="utf-8"?>
-<w:document xmlns:o="urn:schemas-microsoft-com:office:office" xmlns:r="http://schemas.openxmlformats.org/officeDocument/2006/relationships" xmlns:v="urn:schemas-microsoft-com:vml" xmlns:w="http://schemas.openxmlformats.org/wordprocessingml/2006/main" xmlns:w10="urn:schemas-microsoft-com:office:word" xmlns:wp="http://schemas.openxmlformats.org/drawingml/2006/wordprocessingDrawing" xmlns:wps="http://schemas.microsoft.com/office/word/2010/wordprocessingShape" xmlns:wpg="http://schemas.microsoft.com/office/word/2010/wordprocessingGroup" xmlns:mc="http://schemas.openxmlformats.org/markup-compatibility/2006" xmlns:wp14="http://schemas.microsoft.com/office/word/2010/wordprocessingDrawing" xmlns:w14="http://schemas.microsoft.com/office/word/2010/wordml" mc:Ignorable="w14 wp14">
+<w:document xmlns:o="urn:schemas-microsoft-com:office:office" xmlns:r="http://schemas.openxmlformats.org/officeDocument/2006/relationships" xmlns:v="urn:schemas-microsoft-com:vml" xmlns:w="http://schemas.openxmlformats.org/wordprocessingml/2006/main" xmlns:w10="urn:schemas-microsoft-com:office:word" xmlns:wp="http://schemas.openxmlformats.org/drawingml/2006/wordprocessingDrawing" xmlns:wps="http://schemas.microsoft.com/office/word/2010/wordprocessingShape" xmlns:wpg="http://schemas.microsoft.com/office/word/2010/wordprocessingGroup" xmlns:mc="http://schemas.openxmlformats.org/markup-compatibility/2006" xmlns:wp14="http://schemas.microsoft.com/office/word/2010/wordprocessingDrawing" xmlns:w14="http://schemas.microsoft.com/office/word/2010/wordml" xmlns:w15="http://schemas.microsoft.com/office/word/2012/wordml" mc:Ignorable="w14 wp14 w15">
   <w:body>
     <w:tbl>
       <w:tblPr>
@@ -159,7 +159,7 @@
                 <w:sz w:val="20"/>
                 <w:rFonts w:ascii="Arial" w:hAnsi="Arial"/>
               </w:rPr>
-              <w:instrText> MERGEFIELD $NOME_COMANDO </w:instrText>
+              <w:instrText xml:space="preserve"> MERGEFIELD $NOME_COMANDO </w:instrText>
             </w:r>
             <w:r>
               <w:rPr>
@@ -267,7 +267,7 @@
             </w:r>
             <w:r>
               <w:rPr/>
-              <w:instrText> MERGEFIELD $COMUNE_COMANDO </w:instrText>
+              <w:instrText xml:space="preserve"> MERGEFIELD $COMUNE_COMANDO </w:instrText>
             </w:r>
             <w:r>
               <w:rPr/>
@@ -310,7 +310,7 @@
             </w:r>
             <w:r>
               <w:rPr/>
-              <w:instrText> MERGEFIELD $NUM_PRATICA </w:instrText>
+              <w:instrText xml:space="preserve"> MERGEFIELD $NUM_PRATICA </w:instrText>
             </w:r>
             <w:r>
               <w:rPr/>
@@ -342,7 +342,7 @@
             </w:r>
             <w:r>
               <w:rPr/>
-              <w:instrText> MERGEFIELD $NUM_FASCICOLO_PROCEDIMENTO </w:instrText>
+              <w:instrText xml:space="preserve"> MERGEFIELD $NUM_FASCICOLO_PROCEDIMENTO </w:instrText>
             </w:r>
             <w:r>
               <w:rPr/>
@@ -375,7 +375,7 @@
             </w:r>
             <w:r>
               <w:rPr/>
-              <w:instrText> MERGEFIELD $RGNR </w:instrText>
+              <w:instrText xml:space="preserve"> MERGEFIELD $RGNR </w:instrText>
             </w:r>
             <w:r>
               <w:rPr/>
@@ -440,7 +440,7 @@
             </w:r>
             <w:r>
               <w:rPr/>
-              <w:instrText> MERGEFIELD $CONTRAVVENTORE </w:instrText>
+              <w:instrText xml:space="preserve"> MERGEFIELD $CONTRAVVENTORE </w:instrText>
             </w:r>
             <w:r>
               <w:rPr/>
@@ -505,7 +505,7 @@
             </w:r>
             <w:r>
               <w:rPr/>
-              <w:instrText> MERGEFIELD $LEGALE_RAPPRESENTANTE_NOME </w:instrText>
+              <w:instrText xml:space="preserve"> MERGEFIELD $LEGALE_RAPPRESENTANTE_NOME </w:instrText>
             </w:r>
             <w:r>
               <w:rPr/>
@@ -574,7 +574,7 @@
             </w:r>
             <w:r>
               <w:rPr/>
-              <w:instrText> MERGEFIELD $TRIBUNALE </w:instrText>
+              <w:instrText xml:space="preserve"> MERGEFIELD $TRIBUNALE </w:instrText>
             </w:r>
             <w:r>
               <w:rPr/>
@@ -605,7 +605,7 @@
             </w:r>
             <w:r>
               <w:rPr/>
-              <w:instrText> MERGEFIELD $MAGISTRATO </w:instrText>
+              <w:instrText xml:space="preserve"> MERGEFIELD $MAGISTRATO </w:instrText>
             </w:r>
             <w:r>
               <w:rPr/>
@@ -629,7 +629,7 @@
     </w:tbl>
     <w:p>
       <w:pPr>
-        <w:pStyle w:val="Corpodeltesto"/>
+        <w:pStyle w:val="TextBody"/>
         <w:rPr/>
       </w:pPr>
       <w:r>
@@ -718,7 +718,7 @@
             </w:r>
             <w:r>
               <w:rPr/>
-              <w:instrText> MERGEFIELD $RAGIONE_SOCIALE </w:instrText>
+              <w:instrText xml:space="preserve"> MERGEFIELD $RAGIONE_SOCIALE </w:instrText>
             </w:r>
             <w:r>
               <w:rPr/>
@@ -742,7 +742,7 @@
             </w:r>
             <w:r>
               <w:rPr/>
-              <w:instrText> MERGEFIELD $INDIRIZZO_PROCEDIMENTO </w:instrText>
+              <w:instrText xml:space="preserve"> MERGEFIELD $INDIRIZZO_PROCEDIMENTO </w:instrText>
             </w:r>
             <w:r>
               <w:rPr/>
@@ -773,7 +773,7 @@
             </w:r>
             <w:r>
               <w:rPr/>
-              <w:instrText> MERGEFIELD $LEGALE_RAPPRESENTANTE_NOME </w:instrText>
+              <w:instrText xml:space="preserve"> MERGEFIELD $LEGALE_RAPPRESENTANTE_NOME </w:instrText>
             </w:r>
             <w:r>
               <w:rPr/>
@@ -838,7 +838,7 @@
             </w:r>
             <w:r>
               <w:rPr/>
-              <w:instrText> MERGEFIELD $CONTRAVVENTORE </w:instrText>
+              <w:instrText xml:space="preserve"> MERGEFIELD $CONTRAVVENTORE </w:instrText>
             </w:r>
             <w:r>
               <w:rPr/>
@@ -858,7 +858,7 @@
     </w:tbl>
     <w:p>
       <w:pPr>
-        <w:pStyle w:val="Corpodeltesto"/>
+        <w:pStyle w:val="TextBody"/>
         <w:rPr/>
       </w:pPr>
       <w:r>
@@ -867,10 +867,10 @@
     </w:p>
     <w:p>
       <w:pPr>
-        <w:pStyle w:val="Titolo3"/>
+        <w:pStyle w:val="Heading3"/>
         <w:numPr>
           <w:ilvl w:val="2"/>
-          <w:numId w:val="2"/>
+          <w:numId w:val="1"/>
         </w:numPr>
         <w:rPr/>
       </w:pPr>
@@ -881,7 +881,7 @@
     </w:p>
     <w:p>
       <w:pPr>
-        <w:pStyle w:val="Corpodeltesto"/>
+        <w:pStyle w:val="TextBody"/>
         <w:keepNext w:val="true"/>
         <w:rPr/>
       </w:pPr>
@@ -916,7 +916,7 @@
           <w:color w:val="auto"/>
           <w:lang w:val="it-IT" w:eastAsia="zh-CN" w:bidi="hi-IN"/>
         </w:rPr>
-        <w:instrText> MERGEFIELD $NUM_PROT_MOD_1PG </w:instrText>
+        <w:instrText xml:space="preserve"> MERGEFIELD $NUM_PROT_MOD_1PG </w:instrText>
       </w:r>
       <w:r>
         <w:rPr>
@@ -982,7 +982,7 @@
           <w:color w:val="auto"/>
           <w:lang w:val="it-IT" w:eastAsia="zh-CN" w:bidi="hi-IN"/>
         </w:rPr>
-        <w:instrText> MERGEFIELD $DATA_PROT_MOD_1PG </w:instrText>
+        <w:instrText xml:space="preserve"> MERGEFIELD $DATA_PROT_MOD_1PG </w:instrText>
       </w:r>
       <w:r>
         <w:rPr>
@@ -1031,30 +1031,29 @@
     </w:p>
     <w:tbl>
       <w:tblPr>
-        <w:tblW w:w="9638" w:type="dxa"/>
+        <w:tblW w:w="5000" w:type="pct"/>
         <w:jc w:val="left"/>
         <w:tblInd w:w="-5" w:type="dxa"/>
         <w:tblLayout w:type="fixed"/>
         <w:tblCellMar>
-          <w:top w:w="57" w:type="dxa"/>
-          <w:left w:w="57" w:type="dxa"/>
-          <w:bottom w:w="57" w:type="dxa"/>
-          <w:right w:w="57" w:type="dxa"/>
+          <w:top w:w="55" w:type="dxa"/>
+          <w:left w:w="55" w:type="dxa"/>
+          <w:bottom w:w="55" w:type="dxa"/>
+          <w:right w:w="55" w:type="dxa"/>
         </w:tblCellMar>
       </w:tblPr>
       <w:tblGrid>
-        <w:gridCol w:w="1134"/>
+        <w:gridCol w:w="1132"/>
         <w:gridCol w:w="4252"/>
-        <w:gridCol w:w="4252"/>
+        <w:gridCol w:w="4254"/>
       </w:tblGrid>
       <w:tr>
         <w:trPr>
           <w:tblHeader w:val="true"/>
-          <w:cantSplit w:val="true"/>
         </w:trPr>
         <w:tc>
           <w:tcPr>
-            <w:tcW w:w="1134" w:type="dxa"/>
+            <w:tcW w:w="1132" w:type="dxa"/>
             <w:tcBorders>
               <w:top w:val="single" w:sz="4" w:space="0" w:color="000000"/>
               <w:left w:val="single" w:sz="4" w:space="0" w:color="000000"/>
@@ -1063,12 +1062,18 @@
           </w:tcPr>
           <w:p>
             <w:pPr>
-              <w:pStyle w:val="Intestazionetabella"/>
-              <w:widowControl w:val="false"/>
-              <w:rPr/>
-            </w:pPr>
-            <w:r>
-              <w:rPr/>
+              <w:pStyle w:val="TableHeading"/>
+              <w:widowControl w:val="false"/>
+              <w:rPr>
+                <w:sz w:val="20"/>
+                <w:szCs w:val="20"/>
+              </w:rPr>
+            </w:pPr>
+            <w:r>
+              <w:rPr>
+                <w:sz w:val="20"/>
+                <w:szCs w:val="20"/>
+              </w:rPr>
               <w:t>Numero</w:t>
             </w:r>
           </w:p>
@@ -1084,19 +1089,25 @@
           </w:tcPr>
           <w:p>
             <w:pPr>
-              <w:pStyle w:val="Intestazionetabella"/>
-              <w:widowControl w:val="false"/>
-              <w:rPr/>
-            </w:pPr>
-            <w:r>
-              <w:rPr/>
+              <w:pStyle w:val="TableHeading"/>
+              <w:widowControl w:val="false"/>
+              <w:rPr>
+                <w:sz w:val="20"/>
+                <w:szCs w:val="20"/>
+              </w:rPr>
+            </w:pPr>
+            <w:r>
+              <w:rPr>
+                <w:sz w:val="20"/>
+                <w:szCs w:val="20"/>
+              </w:rPr>
               <w:t>Contravvenzioni</w:t>
             </w:r>
           </w:p>
         </w:tc>
         <w:tc>
           <w:tcPr>
-            <w:tcW w:w="4252" w:type="dxa"/>
+            <w:tcW w:w="4254" w:type="dxa"/>
             <w:tcBorders>
               <w:top w:val="single" w:sz="4" w:space="0" w:color="000000"/>
               <w:left w:val="single" w:sz="4" w:space="0" w:color="000000"/>
@@ -1106,24 +1117,28 @@
           </w:tcPr>
           <w:p>
             <w:pPr>
-              <w:pStyle w:val="Intestazionetabella"/>
-              <w:widowControl w:val="false"/>
-              <w:rPr/>
-            </w:pPr>
-            <w:r>
-              <w:rPr/>
+              <w:pStyle w:val="TableHeading"/>
+              <w:widowControl w:val="false"/>
+              <w:rPr>
+                <w:sz w:val="20"/>
+                <w:szCs w:val="20"/>
+              </w:rPr>
+            </w:pPr>
+            <w:r>
+              <w:rPr>
+                <w:sz w:val="20"/>
+                <w:szCs w:val="20"/>
+              </w:rPr>
               <w:t>Descrizioni</w:t>
             </w:r>
           </w:p>
         </w:tc>
       </w:tr>
       <w:tr>
-        <w:trPr>
-          <w:cantSplit w:val="true"/>
-        </w:trPr>
-        <w:tc>
-          <w:tcPr>
-            <w:tcW w:w="1134" w:type="dxa"/>
+        <w:trPr/>
+        <w:tc>
+          <w:tcPr>
+            <w:tcW w:w="1132" w:type="dxa"/>
             <w:tcBorders>
               <w:left w:val="single" w:sz="4" w:space="0" w:color="000000"/>
               <w:bottom w:val="single" w:sz="4" w:space="0" w:color="000000"/>
@@ -1131,9 +1146,8 @@
           </w:tcPr>
           <w:p>
             <w:pPr>
-              <w:pStyle w:val="Contenutotabella"/>
-              <w:widowControl w:val="false"/>
-              <w:jc w:val="center"/>
+              <w:pStyle w:val="Normal"/>
+              <w:widowControl w:val="false"/>
               <w:rPr/>
             </w:pPr>
             <w:r>
@@ -1142,7 +1156,7 @@
             </w:r>
             <w:r>
               <w:rPr/>
-              <w:instrText> MERGEFIELD $ELENCO_CONTRAVVENZIONI.Codice </w:instrText>
+              <w:instrText xml:space="preserve"> MERGEFIELD $ELENCO_SITUAZIONE_CONTRAVVENZIONI.Codice </w:instrText>
             </w:r>
             <w:r>
               <w:rPr/>
@@ -1150,7 +1164,7 @@
             </w:r>
             <w:r>
               <w:rPr/>
-              <w:t>&lt;$ELENCO_CONTRAVVENZIONI.Codice&gt;</w:t>
+              <w:t>&lt;$ELENCO_SITUAZIONE_CONTRAVVENZIONI.Codice&gt;</w:t>
             </w:r>
             <w:r>
               <w:rPr/>
@@ -1168,7 +1182,7 @@
           </w:tcPr>
           <w:p>
             <w:pPr>
-              <w:pStyle w:val="Contenutotabella"/>
+              <w:pStyle w:val="Normal"/>
               <w:widowControl w:val="false"/>
               <w:rPr/>
             </w:pPr>
@@ -1178,7 +1192,7 @@
             </w:r>
             <w:r>
               <w:rPr/>
-              <w:instrText> MERGEFIELD $ELENCO_CONTRAVVENZIONI.Descrizione </w:instrText>
+              <w:instrText xml:space="preserve"> MERGEFIELD $ELENCO_SITUAZIONE_CONTRAVVENZIONI.Descrizione </w:instrText>
             </w:r>
             <w:r>
               <w:rPr/>
@@ -1186,7 +1200,7 @@
             </w:r>
             <w:r>
               <w:rPr/>
-              <w:t>&lt;$ELENCO_CONTRAVVENZIONI.Descrizione&gt;</w:t>
+              <w:t>&lt;$ELENCO_SITUAZIONE_CONTRAVVENZIONI.Descrizione&gt;</w:t>
             </w:r>
             <w:r>
               <w:rPr/>
@@ -1196,7 +1210,7 @@
         </w:tc>
         <w:tc>
           <w:tcPr>
-            <w:tcW w:w="4252" w:type="dxa"/>
+            <w:tcW w:w="4254" w:type="dxa"/>
             <w:tcBorders>
               <w:left w:val="single" w:sz="4" w:space="0" w:color="000000"/>
               <w:bottom w:val="single" w:sz="4" w:space="0" w:color="000000"/>
@@ -1215,7 +1229,7 @@
             </w:r>
             <w:r>
               <w:rPr/>
-              <w:instrText> MERGEFIELD $ELENCO_CONTRAVVENZIONI.Descrizione2 </w:instrText>
+              <w:instrText xml:space="preserve"> MERGEFIELD $ELENCO_SITUAZIONE_CONTRAVVENZIONI.Descrizione2 </w:instrText>
             </w:r>
             <w:r>
               <w:rPr/>
@@ -1223,7 +1237,7 @@
             </w:r>
             <w:r>
               <w:rPr/>
-              <w:t>&lt;$ELENCO_CONTRAVVENZIONI.Descrizione2&gt;</w:t>
+              <w:t>&lt;$ELENCO_SITUAZIONE_CONTRAVVENZIONI.Descrizione2&gt;</w:t>
             </w:r>
             <w:r>
               <w:rPr/>
@@ -1235,7 +1249,7 @@
     </w:tbl>
     <w:p>
       <w:pPr>
-        <w:pStyle w:val="Corpodeltesto"/>
+        <w:pStyle w:val="TextBody"/>
         <w:rPr>
           <w:rFonts w:ascii="Liberation Serif" w:hAnsi="Liberation Serif" w:eastAsia="Noto Serif CJK SC" w:cs="Lohit Devanagari"/>
           <w:color w:val="auto"/>
@@ -1246,6 +1260,22 @@
         </w:rPr>
       </w:pPr>
       <w:r>
+        <w:rPr/>
+      </w:r>
+    </w:p>
+    <w:p>
+      <w:pPr>
+        <w:pStyle w:val="TextBody"/>
+        <w:rPr>
+          <w:rFonts w:ascii="Liberation Serif" w:hAnsi="Liberation Serif" w:eastAsia="Noto Serif CJK SC" w:cs="Lohit Devanagari"/>
+          <w:color w:val="auto"/>
+          <w:kern w:val="2"/>
+          <w:sz w:val="24"/>
+          <w:szCs w:val="24"/>
+          <w:lang w:val="it-IT" w:eastAsia="zh-CN" w:bidi="hi-IN"/>
+        </w:rPr>
+      </w:pPr>
+      <w:r>
         <w:rPr>
           <w:rFonts w:eastAsia="Noto Serif CJK SC" w:cs="Lohit Devanagari"/>
           <w:color w:val="auto"/>
@@ -1254,49 +1284,26 @@
           <w:szCs w:val="24"/>
           <w:lang w:val="it-IT" w:eastAsia="zh-CN" w:bidi="hi-IN"/>
         </w:rPr>
+        <w:t>Il datore di lavoro era individuato tramite la visura camerale allegata, eventuali altri contravventori tramite le deleghe di funzioni per le attività di prevenzione contro i rischi per la salute e sicurezza sul lavoro allegate.</w:t>
       </w:r>
     </w:p>
     <w:p>
       <w:pPr>
-        <w:pStyle w:val="Corpodeltesto"/>
-        <w:rPr>
-          <w:rFonts w:ascii="Liberation Serif" w:hAnsi="Liberation Serif" w:eastAsia="Noto Serif CJK SC" w:cs="Lohit Devanagari"/>
-          <w:color w:val="auto"/>
-          <w:kern w:val="2"/>
-          <w:sz w:val="24"/>
-          <w:szCs w:val="24"/>
-          <w:lang w:val="it-IT" w:eastAsia="zh-CN" w:bidi="hi-IN"/>
-        </w:rPr>
-      </w:pPr>
-      <w:r>
-        <w:rPr>
-          <w:rFonts w:eastAsia="Noto Serif CJK SC" w:cs="Lohit Devanagari"/>
-          <w:color w:val="auto"/>
-          <w:kern w:val="2"/>
-          <w:sz w:val="24"/>
-          <w:szCs w:val="24"/>
-          <w:lang w:val="it-IT" w:eastAsia="zh-CN" w:bidi="hi-IN"/>
-        </w:rPr>
-        <w:t>Il datore di lavoro era individuato tramite la visura camerale allegata, eventuali altri contravventori tramite le deleghe di funzioni per le attività di prevenzione contro i rischi per la salute e sicurezza sul lavoro allegate.</w:t>
+        <w:pStyle w:val="Heading3"/>
+        <w:numPr>
+          <w:ilvl w:val="2"/>
+          <w:numId w:val="1"/>
+        </w:numPr>
+        <w:rPr/>
+      </w:pPr>
+      <w:r>
+        <w:rPr/>
+        <w:t>Prescrizioni e termini per la regolarizzazione</w:t>
       </w:r>
     </w:p>
     <w:p>
       <w:pPr>
-        <w:pStyle w:val="Titolo3"/>
-        <w:numPr>
-          <w:ilvl w:val="2"/>
-          <w:numId w:val="2"/>
-        </w:numPr>
-        <w:rPr/>
-      </w:pPr>
-      <w:r>
-        <w:rPr/>
-        <w:t>Prescrizioni e termini per la regolarizzazione</w:t>
-      </w:r>
-    </w:p>
-    <w:p>
-      <w:pPr>
-        <w:pStyle w:val="Corpodeltesto"/>
+        <w:pStyle w:val="TextBody"/>
         <w:keepNext w:val="true"/>
         <w:rPr>
           <w:lang w:val="it-IT"/>
@@ -1405,7 +1412,7 @@
             </w:r>
             <w:r>
               <w:rPr/>
-              <w:instrText> MERGEFIELD $ELENCO_PRESCRIZIONI.Codice </w:instrText>
+              <w:instrText xml:space="preserve"> MERGEFIELD $ELENCO_PRESCRIZIONI.Codice </w:instrText>
             </w:r>
             <w:r>
               <w:rPr/>
@@ -1442,7 +1449,7 @@
             </w:r>
             <w:r>
               <w:rPr/>
-              <w:instrText> MERGEFIELD $ELENCO_PRESCRIZIONI.Descrizione </w:instrText>
+              <w:instrText xml:space="preserve"> MERGEFIELD $ELENCO_PRESCRIZIONI.Descrizione </w:instrText>
             </w:r>
             <w:r>
               <w:rPr/>
@@ -1462,7 +1469,7 @@
     </w:tbl>
     <w:p>
       <w:pPr>
-        <w:pStyle w:val="Corpodeltesto"/>
+        <w:pStyle w:val="TextBody"/>
         <w:rPr>
           <w:rFonts w:ascii="Liberation Serif" w:hAnsi="Liberation Serif" w:eastAsia="Noto Serif CJK SC" w:cs="Lohit Devanagari"/>
           <w:color w:val="auto"/>
@@ -1485,7 +1492,7 @@
     </w:p>
     <w:p>
       <w:pPr>
-        <w:pStyle w:val="Corpodeltesto"/>
+        <w:pStyle w:val="TextBody"/>
         <w:keepNext w:val="true"/>
         <w:rPr>
           <w:lang w:val="it-IT"/>
@@ -1594,7 +1601,7 @@
             </w:r>
             <w:r>
               <w:rPr/>
-              <w:instrText> MERGEFIELD $ELENCO_TERMINI_ADEMPIMENTI.Codice </w:instrText>
+              <w:instrText xml:space="preserve"> MERGEFIELD $ELENCO_TERMINI_ADEMPIMENTI.Codice </w:instrText>
             </w:r>
             <w:r>
               <w:rPr/>
@@ -1632,7 +1639,7 @@
             </w:r>
             <w:r>
               <w:rPr/>
-              <w:instrText> MERGEFIELD $ELENCO_TERMINI_ADEMPIMENTI.Descrizione </w:instrText>
+              <w:instrText xml:space="preserve"> MERGEFIELD $ELENCO_TERMINI_ADEMPIMENTI.Descrizione </w:instrText>
             </w:r>
             <w:r>
               <w:rPr/>
@@ -1656,7 +1663,7 @@
     </w:tbl>
     <w:p>
       <w:pPr>
-        <w:pStyle w:val="Corpodeltesto"/>
+        <w:pStyle w:val="TextBody"/>
         <w:rPr>
           <w:rFonts w:eastAsia="Noto Serif CJK SC" w:cs="Lohit Devanagari"/>
           <w:color w:val="auto"/>
@@ -1679,7 +1686,7 @@
     </w:p>
     <w:p>
       <w:pPr>
-        <w:pStyle w:val="Corpodeltesto"/>
+        <w:pStyle w:val="TextBody"/>
         <w:rPr/>
       </w:pPr>
       <w:r>
@@ -1696,7 +1703,7 @@
     </w:p>
     <w:p>
       <w:pPr>
-        <w:pStyle w:val="Corpodeltesto"/>
+        <w:pStyle w:val="TextBody"/>
         <w:rPr>
           <w:rFonts w:ascii="Liberation Serif" w:hAnsi="Liberation Serif" w:eastAsia="Noto Serif CJK SC" w:cs="Lohit Devanagari"/>
           <w:color w:val="auto"/>
@@ -1720,10 +1727,10 @@
     </w:p>
     <w:p>
       <w:pPr>
-        <w:pStyle w:val="Titolo3"/>
+        <w:pStyle w:val="Heading3"/>
         <w:numPr>
           <w:ilvl w:val="2"/>
-          <w:numId w:val="2"/>
+          <w:numId w:val="1"/>
         </w:numPr>
         <w:rPr/>
       </w:pPr>
@@ -1736,7 +1743,7 @@
     </w:p>
     <w:p>
       <w:pPr>
-        <w:pStyle w:val="Corpodeltesto"/>
+        <w:pStyle w:val="TextBody"/>
         <w:keepNext w:val="true"/>
         <w:rPr/>
       </w:pPr>
@@ -1851,7 +1858,7 @@
               <w:rPr>
                 <w:rStyle w:val="DamodificareEG"/>
               </w:rPr>
-              <w:instrText> MERGEFIELD $ELENCO_MISURE_URGENTI.Codice </w:instrText>
+              <w:instrText xml:space="preserve"> MERGEFIELD $ELENCO_MISURE_URGENTI.Codice </w:instrText>
             </w:r>
             <w:r>
               <w:rPr>
@@ -1898,7 +1905,7 @@
               <w:rPr>
                 <w:rStyle w:val="DamodificareEG"/>
               </w:rPr>
-              <w:instrText> MERGEFIELD $ELENCO_MISURE_URGENTI.Descrizione </w:instrText>
+              <w:instrText xml:space="preserve"> MERGEFIELD $ELENCO_MISURE_URGENTI.Descrizione </w:instrText>
             </w:r>
             <w:r>
               <w:rPr>
@@ -1924,7 +1931,7 @@
     </w:tbl>
     <w:p>
       <w:pPr>
-        <w:pStyle w:val="Corpodeltesto"/>
+        <w:pStyle w:val="TextBody"/>
         <w:rPr>
           <w:rStyle w:val="DamodificareEG"/>
           <w:rFonts w:eastAsia="Noto Serif CJK SC" w:cs="Lohit Devanagari"/>
@@ -1948,7 +1955,7 @@
     </w:p>
     <w:p>
       <w:pPr>
-        <w:pStyle w:val="Corpodeltesto"/>
+        <w:pStyle w:val="TextBody"/>
         <w:rPr/>
       </w:pPr>
       <w:r>
@@ -1965,10 +1972,10 @@
     </w:p>
     <w:p>
       <w:pPr>
-        <w:pStyle w:val="Titolo3"/>
+        <w:pStyle w:val="Heading3"/>
         <w:numPr>
           <w:ilvl w:val="2"/>
-          <w:numId w:val="2"/>
+          <w:numId w:val="1"/>
         </w:numPr>
         <w:rPr/>
       </w:pPr>
@@ -1979,7 +1986,7 @@
     </w:p>
     <w:p>
       <w:pPr>
-        <w:pStyle w:val="Corpodeltesto"/>
+        <w:pStyle w:val="TextBody"/>
         <w:rPr/>
       </w:pPr>
       <w:r>
@@ -1996,7 +2003,7 @@
     </w:p>
     <w:p>
       <w:pPr>
-        <w:pStyle w:val="Corpodeltesto"/>
+        <w:pStyle w:val="TextBody"/>
         <w:keepNext w:val="true"/>
         <w:rPr/>
       </w:pPr>
@@ -2063,7 +2070,7 @@
             </w:r>
             <w:r>
               <w:rPr/>
-              <w:instrText> MERGEFIELD $ELENCO_ADDETTI </w:instrText>
+              <w:instrText xml:space="preserve"> MERGEFIELD $ELENCO_ADDETTI </w:instrText>
             </w:r>
             <w:r>
               <w:rPr/>
@@ -2121,7 +2128,7 @@
             </w:r>
             <w:r>
               <w:rPr/>
-              <w:instrText> MERGEFIELD $NOME_COMANDANTE </w:instrText>
+              <w:instrText xml:space="preserve"> MERGEFIELD $NOME_COMANDANTE </w:instrText>
             </w:r>
             <w:r>
               <w:rPr/>
@@ -2145,7 +2152,7 @@
             </w:r>
             <w:r>
               <w:rPr/>
-              <w:instrText> MERGEFIELD $COGNOME_COMANDANTE </w:instrText>
+              <w:instrText xml:space="preserve"> MERGEFIELD $COGNOME_COMANDANTE </w:instrText>
             </w:r>
             <w:r>
               <w:rPr/>
@@ -2177,7 +2184,7 @@
     </w:tbl>
     <w:p>
       <w:pPr>
-        <w:pStyle w:val="Corpodeltesto"/>
+        <w:pStyle w:val="TextBody"/>
         <w:rPr>
           <w:b/>
           <w:b/>
@@ -2191,7 +2198,7 @@
     </w:p>
     <w:p>
       <w:pPr>
-        <w:pStyle w:val="Corpodeltesto"/>
+        <w:pStyle w:val="TextBody"/>
         <w:rPr>
           <w:b/>
           <w:b/>
@@ -2212,7 +2219,7 @@
     </w:p>
     <w:p>
       <w:pPr>
-        <w:pStyle w:val="Corpodeltesto"/>
+        <w:pStyle w:val="TextBody"/>
         <w:rPr>
           <w:b/>
           <w:b/>
@@ -2233,7 +2240,7 @@
     </w:p>
     <w:p>
       <w:pPr>
-        <w:pStyle w:val="Corpodeltesto"/>
+        <w:pStyle w:val="TextBody"/>
         <w:rPr>
           <w:b/>
           <w:b/>
@@ -2254,7 +2261,7 @@
     </w:p>
     <w:p>
       <w:pPr>
-        <w:pStyle w:val="Corpodeltesto"/>
+        <w:pStyle w:val="TextBody"/>
         <w:rPr/>
       </w:pPr>
       <w:r>
@@ -2264,7 +2271,7 @@
     </w:p>
     <w:p>
       <w:pPr>
-        <w:pStyle w:val="Corpodeltesto"/>
+        <w:pStyle w:val="TextBody"/>
         <w:rPr/>
       </w:pPr>
       <w:r>
@@ -2487,10 +2494,10 @@
 </file>
 
 <file path=word/footer1.xml><?xml version="1.0" encoding="utf-8"?>
-<w:ftr xmlns:o="urn:schemas-microsoft-com:office:office" xmlns:r="http://schemas.openxmlformats.org/officeDocument/2006/relationships" xmlns:v="urn:schemas-microsoft-com:vml" xmlns:w="http://schemas.openxmlformats.org/wordprocessingml/2006/main" xmlns:w10="urn:schemas-microsoft-com:office:word" xmlns:wp="http://schemas.openxmlformats.org/drawingml/2006/wordprocessingDrawing" xmlns:wps="http://schemas.microsoft.com/office/word/2010/wordprocessingShape" xmlns:wpg="http://schemas.microsoft.com/office/word/2010/wordprocessingGroup" xmlns:mc="http://schemas.openxmlformats.org/markup-compatibility/2006" xmlns:wp14="http://schemas.microsoft.com/office/word/2010/wordprocessingDrawing" xmlns:w14="http://schemas.microsoft.com/office/word/2010/wordml" mc:Ignorable="w14 wp14">
+<w:ftr xmlns:o="urn:schemas-microsoft-com:office:office" xmlns:r="http://schemas.openxmlformats.org/officeDocument/2006/relationships" xmlns:v="urn:schemas-microsoft-com:vml" xmlns:w="http://schemas.openxmlformats.org/wordprocessingml/2006/main" xmlns:w10="urn:schemas-microsoft-com:office:word" xmlns:wp="http://schemas.openxmlformats.org/drawingml/2006/wordprocessingDrawing" xmlns:wps="http://schemas.microsoft.com/office/word/2010/wordprocessingShape" xmlns:wpg="http://schemas.microsoft.com/office/word/2010/wordprocessingGroup" xmlns:mc="http://schemas.openxmlformats.org/markup-compatibility/2006" xmlns:wp14="http://schemas.microsoft.com/office/word/2010/wordprocessingDrawing" xmlns:w14="http://schemas.microsoft.com/office/word/2010/wordml" xmlns:w15="http://schemas.microsoft.com/office/word/2012/wordml" mc:Ignorable="w14 wp14 w15">
   <w:p>
     <w:pPr>
-      <w:pStyle w:val="Pidipagina"/>
+      <w:pStyle w:val="Footer"/>
       <w:rPr/>
     </w:pPr>
     <w:r>
@@ -2503,7 +2510,7 @@
     </w:r>
     <w:r>
       <w:rPr/>
-      <w:instrText> PAGE </w:instrText>
+      <w:instrText xml:space="preserve"> PAGE </w:instrText>
     </w:r>
     <w:r>
       <w:rPr/>
@@ -2511,7 +2518,7 @@
     </w:r>
     <w:r>
       <w:rPr/>
-      <w:t>1</w:t>
+      <w:t>3</w:t>
     </w:r>
     <w:r>
       <w:rPr/>
@@ -2527,7 +2534,7 @@
     </w:r>
     <w:r>
       <w:rPr/>
-      <w:instrText> NUMPAGES </w:instrText>
+      <w:instrText xml:space="preserve"> NUMPAGES </w:instrText>
     </w:r>
     <w:r>
       <w:rPr/>
@@ -2544,7 +2551,7 @@
   </w:p>
   <w:p>
     <w:pPr>
-      <w:pStyle w:val="Pidipagina"/>
+      <w:pStyle w:val="Footer"/>
       <w:rPr/>
     </w:pPr>
     <w:r>
@@ -2553,7 +2560,7 @@
     </w:r>
     <w:r>
       <w:rPr/>
-      <w:instrText> FILENAME </w:instrText>
+      <w:instrText xml:space="preserve"> FILENAME </w:instrText>
     </w:r>
     <w:r>
       <w:rPr/>
@@ -2586,6 +2593,7 @@
         </w:tabs>
         <w:ind w:left="0" w:hanging="0"/>
       </w:pPr>
+      <w:rPr/>
     </w:lvl>
     <w:lvl w:ilvl="1">
       <w:start w:val="1"/>
@@ -2599,6 +2607,7 @@
         </w:tabs>
         <w:ind w:left="0" w:hanging="0"/>
       </w:pPr>
+      <w:rPr/>
     </w:lvl>
     <w:lvl w:ilvl="2">
       <w:start w:val="1"/>
@@ -2612,6 +2621,7 @@
         </w:tabs>
         <w:ind w:left="0" w:hanging="0"/>
       </w:pPr>
+      <w:rPr/>
     </w:lvl>
     <w:lvl w:ilvl="3">
       <w:start w:val="1"/>
@@ -2625,6 +2635,7 @@
         </w:tabs>
         <w:ind w:left="0" w:hanging="0"/>
       </w:pPr>
+      <w:rPr/>
     </w:lvl>
     <w:lvl w:ilvl="4">
       <w:start w:val="1"/>
@@ -2638,6 +2649,7 @@
         </w:tabs>
         <w:ind w:left="0" w:hanging="0"/>
       </w:pPr>
+      <w:rPr/>
     </w:lvl>
     <w:lvl w:ilvl="5">
       <w:start w:val="1"/>
@@ -2651,6 +2663,7 @@
         </w:tabs>
         <w:ind w:left="0" w:hanging="0"/>
       </w:pPr>
+      <w:rPr/>
     </w:lvl>
     <w:lvl w:ilvl="6">
       <w:start w:val="1"/>
@@ -2664,6 +2677,7 @@
         </w:tabs>
         <w:ind w:left="0" w:hanging="0"/>
       </w:pPr>
+      <w:rPr/>
     </w:lvl>
     <w:lvl w:ilvl="7">
       <w:start w:val="1"/>
@@ -2677,6 +2691,7 @@
         </w:tabs>
         <w:ind w:left="0" w:hanging="0"/>
       </w:pPr>
+      <w:rPr/>
     </w:lvl>
     <w:lvl w:ilvl="8">
       <w:start w:val="1"/>
@@ -2690,6 +2705,7 @@
         </w:tabs>
         <w:ind w:left="0" w:hanging="0"/>
       </w:pPr>
+      <w:rPr/>
     </w:lvl>
   </w:abstractNum>
   <w:abstractNum w:abstractNumId="2">
@@ -2844,7 +2860,7 @@
     <w:pPr>
       <w:widowControl/>
       <w:suppressAutoHyphens w:val="true"/>
-      <w:overflowPunct w:val="true"/>
+      <w:overflowPunct w:val="false"/>
       <w:bidi w:val="0"/>
       <w:spacing w:before="0" w:after="0"/>
       <w:jc w:val="left"/>
@@ -2858,10 +2874,10 @@
       <w:lang w:val="it-IT" w:eastAsia="zh-CN" w:bidi="hi-IN"/>
     </w:rPr>
   </w:style>
-  <w:style w:type="paragraph" w:styleId="Titolo3">
+  <w:style w:type="paragraph" w:styleId="Heading3">
     <w:name w:val="Heading 3"/>
     <w:basedOn w:val="Titolo"/>
-    <w:next w:val="Corpodeltesto"/>
+    <w:next w:val="TextBody"/>
     <w:qFormat/>
     <w:pPr>
       <w:spacing w:before="140" w:after="120"/>
@@ -2906,10 +2922,10 @@
       <w:szCs w:val="16"/>
     </w:rPr>
   </w:style>
-  <w:style w:type="paragraph" w:styleId="Titolo">
-    <w:name w:val="Titolo"/>
+  <w:style w:type="paragraph" w:styleId="Heading">
+    <w:name w:val="Heading"/>
     <w:basedOn w:val="Normal"/>
-    <w:next w:val="Corpodeltesto"/>
+    <w:next w:val="TextBody"/>
     <w:qFormat/>
     <w:pPr>
       <w:keepNext w:val="true"/>
@@ -2921,7 +2937,7 @@
       <w:szCs w:val="28"/>
     </w:rPr>
   </w:style>
-  <w:style w:type="paragraph" w:styleId="Corpodeltesto">
+  <w:style w:type="paragraph" w:styleId="TextBody">
     <w:name w:val="Body Text"/>
     <w:basedOn w:val="Normal"/>
     <w:pPr>
@@ -2930,15 +2946,15 @@
     </w:pPr>
     <w:rPr/>
   </w:style>
-  <w:style w:type="paragraph" w:styleId="Elenco">
+  <w:style w:type="paragraph" w:styleId="List">
     <w:name w:val="List"/>
-    <w:basedOn w:val="Corpodeltesto"/>
+    <w:basedOn w:val="TextBody"/>
     <w:pPr/>
     <w:rPr>
       <w:rFonts w:cs="Lohit Devanagari"/>
     </w:rPr>
   </w:style>
-  <w:style w:type="paragraph" w:styleId="Didascalia">
+  <w:style w:type="paragraph" w:styleId="Caption">
     <w:name w:val="Caption"/>
     <w:basedOn w:val="Normal"/>
     <w:qFormat/>
@@ -2952,6 +2968,33 @@
       <w:iCs/>
       <w:sz w:val="24"/>
       <w:szCs w:val="24"/>
+    </w:rPr>
+  </w:style>
+  <w:style w:type="paragraph" w:styleId="Index">
+    <w:name w:val="Index"/>
+    <w:basedOn w:val="Normal"/>
+    <w:qFormat/>
+    <w:pPr>
+      <w:suppressLineNumbers/>
+    </w:pPr>
+    <w:rPr>
+      <w:rFonts w:cs="Lohit Devanagari"/>
+      <w:lang w:val="zxx" w:eastAsia="zxx" w:bidi="zxx"/>
+    </w:rPr>
+  </w:style>
+  <w:style w:type="paragraph" w:styleId="Titolo">
+    <w:name w:val="Titolo"/>
+    <w:basedOn w:val="Normal"/>
+    <w:next w:val="TextBody"/>
+    <w:qFormat/>
+    <w:pPr>
+      <w:keepNext w:val="true"/>
+      <w:spacing w:before="240" w:after="120"/>
+    </w:pPr>
+    <w:rPr>
+      <w:rFonts w:ascii="Liberation Sans" w:hAnsi="Liberation Sans" w:eastAsia="Noto Sans CJK SC" w:cs="Lohit Devanagari"/>
+      <w:sz w:val="28"/>
+      <w:szCs w:val="28"/>
     </w:rPr>
   </w:style>
   <w:style w:type="paragraph" w:styleId="Indice">
@@ -2995,7 +3038,14 @@
     <w:pPr/>
     <w:rPr/>
   </w:style>
-  <w:style w:type="paragraph" w:styleId="Pidipagina">
+  <w:style w:type="paragraph" w:styleId="HeaderandFooter">
+    <w:name w:val="Header and Footer"/>
+    <w:basedOn w:val="Normal"/>
+    <w:qFormat/>
+    <w:pPr/>
+    <w:rPr/>
+  </w:style>
+  <w:style w:type="paragraph" w:styleId="Footer">
     <w:name w:val="Footer"/>
     <w:basedOn w:val="Intestazioneepidipagina"/>
     <w:pPr>
@@ -3006,7 +3056,7 @@
   </w:style>
   <w:style w:type="paragraph" w:styleId="Pidipaginaasinistra">
     <w:name w:val="Piè di pagina a sinistra"/>
-    <w:basedOn w:val="Pidipagina"/>
+    <w:basedOn w:val="Footer"/>
     <w:qFormat/>
     <w:pPr>
       <w:suppressLineNumbers/>
@@ -3027,5 +3077,28 @@
       <w:sz w:val="20"/>
     </w:rPr>
   </w:style>
+  <w:style w:type="paragraph" w:styleId="TableContents">
+    <w:name w:val="Table Contents"/>
+    <w:basedOn w:val="Normal"/>
+    <w:qFormat/>
+    <w:pPr>
+      <w:widowControl w:val="false"/>
+      <w:suppressLineNumbers/>
+    </w:pPr>
+    <w:rPr/>
+  </w:style>
+  <w:style w:type="paragraph" w:styleId="TableHeading">
+    <w:name w:val="Table Heading"/>
+    <w:basedOn w:val="TableContents"/>
+    <w:qFormat/>
+    <w:pPr>
+      <w:suppressLineNumbers/>
+      <w:jc w:val="center"/>
+    </w:pPr>
+    <w:rPr>
+      <w:b/>
+      <w:bCs/>
+    </w:rPr>
+  </w:style>
 </w:styles>
 </file>
</xml_diff>

<commit_message>
Levato RGNR e magistrato da 3Pg perché ancora non noto
</commit_message>
<xml_diff>
--- a/modelli/758/758_3PG.docx
+++ b/modelli/758/758_3PG.docx
@@ -357,39 +357,6 @@
               <w:fldChar w:fldCharType="end"/>
             </w:r>
           </w:p>
-          <w:p>
-            <w:pPr>
-              <w:pStyle w:val="Contenutotabella"/>
-              <w:widowControl w:val="false"/>
-              <w:bidi w:val="0"/>
-              <w:jc w:val="center"/>
-              <w:rPr/>
-            </w:pPr>
-            <w:r>
-              <w:rPr/>
-              <w:t>RGNR n°</w:t>
-            </w:r>
-            <w:r>
-              <w:rPr/>
-              <w:fldChar w:fldCharType="begin"/>
-            </w:r>
-            <w:r>
-              <w:rPr/>
-              <w:instrText xml:space="preserve"> MERGEFIELD $RGNR </w:instrText>
-            </w:r>
-            <w:r>
-              <w:rPr/>
-              <w:fldChar w:fldCharType="separate"/>
-            </w:r>
-            <w:r>
-              <w:rPr/>
-              <w:t>&lt;$RGNR&gt;</w:t>
-            </w:r>
-            <w:r>
-              <w:rPr/>
-              <w:fldChar w:fldCharType="end"/>
-            </w:r>
-          </w:p>
         </w:tc>
       </w:tr>
       <w:tr>
@@ -587,41 +554,6 @@
             <w:r>
               <w:rPr/>
               <w:fldChar w:fldCharType="end"/>
-            </w:r>
-          </w:p>
-          <w:p>
-            <w:pPr>
-              <w:pStyle w:val="Normal"/>
-              <w:widowControl w:val="false"/>
-              <w:rPr/>
-            </w:pPr>
-            <w:r>
-              <w:rPr/>
-              <w:t xml:space="preserve">(rif. PM </w:t>
-            </w:r>
-            <w:r>
-              <w:rPr/>
-              <w:fldChar w:fldCharType="begin"/>
-            </w:r>
-            <w:r>
-              <w:rPr/>
-              <w:instrText xml:space="preserve"> MERGEFIELD $MAGISTRATO </w:instrText>
-            </w:r>
-            <w:r>
-              <w:rPr/>
-              <w:fldChar w:fldCharType="separate"/>
-            </w:r>
-            <w:r>
-              <w:rPr/>
-              <w:t>&lt;$MAGISTRATO&gt;</w:t>
-            </w:r>
-            <w:r>
-              <w:rPr/>
-              <w:fldChar w:fldCharType="end"/>
-            </w:r>
-            <w:r>
-              <w:rPr/>
-              <w:t>)</w:t>
             </w:r>
           </w:p>
         </w:tc>
@@ -1044,8 +976,8 @@
       </w:tblPr>
       <w:tblGrid>
         <w:gridCol w:w="1132"/>
-        <w:gridCol w:w="4252"/>
-        <w:gridCol w:w="4254"/>
+        <w:gridCol w:w="4251"/>
+        <w:gridCol w:w="4255"/>
       </w:tblGrid>
       <w:tr>
         <w:trPr>
@@ -1080,7 +1012,7 @@
         </w:tc>
         <w:tc>
           <w:tcPr>
-            <w:tcW w:w="4252" w:type="dxa"/>
+            <w:tcW w:w="4251" w:type="dxa"/>
             <w:tcBorders>
               <w:top w:val="single" w:sz="4" w:space="0" w:color="000000"/>
               <w:left w:val="single" w:sz="4" w:space="0" w:color="000000"/>
@@ -1107,7 +1039,7 @@
         </w:tc>
         <w:tc>
           <w:tcPr>
-            <w:tcW w:w="4254" w:type="dxa"/>
+            <w:tcW w:w="4255" w:type="dxa"/>
             <w:tcBorders>
               <w:top w:val="single" w:sz="4" w:space="0" w:color="000000"/>
               <w:left w:val="single" w:sz="4" w:space="0" w:color="000000"/>
@@ -1174,7 +1106,7 @@
         </w:tc>
         <w:tc>
           <w:tcPr>
-            <w:tcW w:w="4252" w:type="dxa"/>
+            <w:tcW w:w="4251" w:type="dxa"/>
             <w:tcBorders>
               <w:left w:val="single" w:sz="4" w:space="0" w:color="000000"/>
               <w:bottom w:val="single" w:sz="4" w:space="0" w:color="000000"/>
@@ -1210,7 +1142,7 @@
         </w:tc>
         <w:tc>
           <w:tcPr>
-            <w:tcW w:w="4254" w:type="dxa"/>
+            <w:tcW w:w="4255" w:type="dxa"/>
             <w:tcBorders>
               <w:left w:val="single" w:sz="4" w:space="0" w:color="000000"/>
               <w:bottom w:val="single" w:sz="4" w:space="0" w:color="000000"/>
@@ -1260,7 +1192,14 @@
         </w:rPr>
       </w:pPr>
       <w:r>
-        <w:rPr/>
+        <w:rPr>
+          <w:rFonts w:eastAsia="Noto Serif CJK SC" w:cs="Lohit Devanagari"/>
+          <w:color w:val="auto"/>
+          <w:kern w:val="2"/>
+          <w:sz w:val="24"/>
+          <w:szCs w:val="24"/>
+          <w:lang w:val="it-IT" w:eastAsia="zh-CN" w:bidi="hi-IN"/>
+        </w:rPr>
       </w:r>
     </w:p>
     <w:p>
@@ -2860,7 +2799,7 @@
     <w:pPr>
       <w:widowControl/>
       <w:suppressAutoHyphens w:val="true"/>
-      <w:overflowPunct w:val="false"/>
+      <w:overflowPunct w:val="true"/>
       <w:bidi w:val="0"/>
       <w:spacing w:before="0" w:after="0"/>
       <w:jc w:val="left"/>

</xml_diff>

<commit_message>
Aggiunto a modelli art. 20 DLgs 139/06 attualmente non gestito da PRINCE
</commit_message>
<xml_diff>
--- a/modelli/758/758_3PG.docx
+++ b/modelli/758/758_3PG.docx
@@ -4,9 +4,9 @@
   <w:body>
     <w:tbl>
       <w:tblPr>
-        <w:tblW w:w="9638" w:type="dxa"/>
+        <w:tblW w:w="5000" w:type="pct"/>
         <w:jc w:val="left"/>
-        <w:tblInd w:w="0" w:type="dxa"/>
+        <w:tblInd w:w="57" w:type="dxa"/>
         <w:tblLayout w:type="fixed"/>
         <w:tblCellMar>
           <w:top w:w="57" w:type="dxa"/>
@@ -617,7 +617,7 @@
     </w:tbl>
     <w:p>
       <w:pPr>
-        <w:pStyle w:val="TextBody"/>
+        <w:pStyle w:val="BodyText"/>
         <w:rPr/>
       </w:pPr>
       <w:r>
@@ -626,9 +626,9 @@
     </w:p>
     <w:tbl>
       <w:tblPr>
-        <w:tblW w:w="9638" w:type="dxa"/>
+        <w:tblW w:w="5000" w:type="pct"/>
         <w:jc w:val="left"/>
-        <w:tblInd w:w="0" w:type="dxa"/>
+        <w:tblInd w:w="57" w:type="dxa"/>
         <w:tblLayout w:type="fixed"/>
         <w:tblCellMar>
           <w:top w:w="57" w:type="dxa"/>
@@ -657,7 +657,6 @@
               <w:widowControl w:val="false"/>
               <w:rPr>
                 <w:b/>
-                <w:b/>
                 <w:bCs/>
               </w:rPr>
             </w:pPr>
@@ -705,7 +704,7 @@
                 <w:szCs w:val="24"/>
                 <w:lang w:val="it-IT" w:eastAsia="zh-CN" w:bidi="hi-IN"/>
               </w:rPr>
-              <w:t>D</w:t>
+              <w:t xml:space="preserve">Ditta </w:t>
             </w:r>
             <w:r>
               <w:rPr>
@@ -716,7 +715,51 @@
                 <w:szCs w:val="24"/>
                 <w:lang w:val="it-IT" w:eastAsia="zh-CN" w:bidi="hi-IN"/>
               </w:rPr>
-              <w:t xml:space="preserve">itta </w:t>
+              <w:fldChar w:fldCharType="begin"/>
+            </w:r>
+            <w:r>
+              <w:rPr>
+                <w:sz w:val="24"/>
+                <w:kern w:val="2"/>
+                <w:szCs w:val="24"/>
+                <w:rFonts w:eastAsia="Noto Serif CJK SC" w:cs="Lohit Devanagari"/>
+                <w:color w:val="auto"/>
+                <w:lang w:val="it-IT" w:eastAsia="zh-CN" w:bidi="hi-IN"/>
+              </w:rPr>
+              <w:instrText xml:space="preserve"> MERGEFIELD $RAGIONE_SOCIALE </w:instrText>
+            </w:r>
+            <w:r>
+              <w:rPr>
+                <w:sz w:val="24"/>
+                <w:kern w:val="2"/>
+                <w:szCs w:val="24"/>
+                <w:rFonts w:eastAsia="Noto Serif CJK SC" w:cs="Lohit Devanagari"/>
+                <w:color w:val="auto"/>
+                <w:lang w:val="it-IT" w:eastAsia="zh-CN" w:bidi="hi-IN"/>
+              </w:rPr>
+              <w:fldChar w:fldCharType="separate"/>
+            </w:r>
+            <w:r>
+              <w:rPr>
+                <w:sz w:val="24"/>
+                <w:kern w:val="2"/>
+                <w:szCs w:val="24"/>
+                <w:rFonts w:eastAsia="Noto Serif CJK SC" w:cs="Lohit Devanagari"/>
+                <w:color w:val="auto"/>
+                <w:lang w:val="it-IT" w:eastAsia="zh-CN" w:bidi="hi-IN"/>
+              </w:rPr>
+              <w:t>&lt;$RAGIONE_SOCIALE&gt;</w:t>
+            </w:r>
+            <w:r>
+              <w:rPr>
+                <w:sz w:val="24"/>
+                <w:kern w:val="2"/>
+                <w:szCs w:val="24"/>
+                <w:rFonts w:eastAsia="Noto Serif CJK SC" w:cs="Lohit Devanagari"/>
+                <w:color w:val="auto"/>
+                <w:lang w:val="it-IT" w:eastAsia="zh-CN" w:bidi="hi-IN"/>
+              </w:rPr>
+              <w:fldChar w:fldCharType="end"/>
             </w:r>
             <w:r>
               <w:rPr>
@@ -727,6 +770,17 @@
                 <w:szCs w:val="24"/>
                 <w:lang w:val="it-IT" w:eastAsia="zh-CN" w:bidi="hi-IN"/>
               </w:rPr>
+              <w:t xml:space="preserve"> sita in </w:t>
+            </w:r>
+            <w:r>
+              <w:rPr>
+                <w:rFonts w:eastAsia="Noto Serif CJK SC" w:cs="Lohit Devanagari"/>
+                <w:color w:val="auto"/>
+                <w:kern w:val="2"/>
+                <w:sz w:val="24"/>
+                <w:szCs w:val="24"/>
+                <w:lang w:val="it-IT" w:eastAsia="zh-CN" w:bidi="hi-IN"/>
+              </w:rPr>
               <w:fldChar w:fldCharType="begin"/>
             </w:r>
             <w:r>
@@ -738,7 +792,7 @@
                 <w:color w:val="auto"/>
                 <w:lang w:val="it-IT" w:eastAsia="zh-CN" w:bidi="hi-IN"/>
               </w:rPr>
-              <w:instrText xml:space="preserve"> MERGEFIELD $RAGIONE_SOCIALE </w:instrText>
+              <w:instrText xml:space="preserve"> MERGEFIELD $INDIRIZZO_ATTIVITA </w:instrText>
             </w:r>
             <w:r>
               <w:rPr>
@@ -760,7 +814,7 @@
                 <w:color w:val="auto"/>
                 <w:lang w:val="it-IT" w:eastAsia="zh-CN" w:bidi="hi-IN"/>
               </w:rPr>
-              <w:t>&lt;$RAGIONE_SOCIALE&gt;</w:t>
+              <w:t>&lt;$INDIRIZZO_ATTIVITA&gt;</w:t>
             </w:r>
             <w:r>
               <w:rPr>
@@ -773,72 +827,6 @@
               </w:rPr>
               <w:fldChar w:fldCharType="end"/>
             </w:r>
-            <w:r>
-              <w:rPr>
-                <w:rFonts w:eastAsia="Noto Serif CJK SC" w:cs="Lohit Devanagari"/>
-                <w:color w:val="auto"/>
-                <w:kern w:val="2"/>
-                <w:sz w:val="24"/>
-                <w:szCs w:val="24"/>
-                <w:lang w:val="it-IT" w:eastAsia="zh-CN" w:bidi="hi-IN"/>
-              </w:rPr>
-              <w:t xml:space="preserve"> sita in </w:t>
-            </w:r>
-            <w:r>
-              <w:rPr>
-                <w:rFonts w:eastAsia="Noto Serif CJK SC" w:cs="Lohit Devanagari"/>
-                <w:color w:val="auto"/>
-                <w:kern w:val="2"/>
-                <w:sz w:val="24"/>
-                <w:szCs w:val="24"/>
-                <w:lang w:val="it-IT" w:eastAsia="zh-CN" w:bidi="hi-IN"/>
-              </w:rPr>
-              <w:fldChar w:fldCharType="begin"/>
-            </w:r>
-            <w:r>
-              <w:rPr>
-                <w:sz w:val="24"/>
-                <w:kern w:val="2"/>
-                <w:szCs w:val="24"/>
-                <w:rFonts w:eastAsia="Noto Serif CJK SC" w:cs="Lohit Devanagari"/>
-                <w:color w:val="auto"/>
-                <w:lang w:val="it-IT" w:eastAsia="zh-CN" w:bidi="hi-IN"/>
-              </w:rPr>
-              <w:instrText xml:space="preserve"> MERGEFIELD $INDIRIZZO_ATTIVITA </w:instrText>
-            </w:r>
-            <w:r>
-              <w:rPr>
-                <w:sz w:val="24"/>
-                <w:kern w:val="2"/>
-                <w:szCs w:val="24"/>
-                <w:rFonts w:eastAsia="Noto Serif CJK SC" w:cs="Lohit Devanagari"/>
-                <w:color w:val="auto"/>
-                <w:lang w:val="it-IT" w:eastAsia="zh-CN" w:bidi="hi-IN"/>
-              </w:rPr>
-              <w:fldChar w:fldCharType="separate"/>
-            </w:r>
-            <w:r>
-              <w:rPr>
-                <w:sz w:val="24"/>
-                <w:kern w:val="2"/>
-                <w:szCs w:val="24"/>
-                <w:rFonts w:eastAsia="Noto Serif CJK SC" w:cs="Lohit Devanagari"/>
-                <w:color w:val="auto"/>
-                <w:lang w:val="it-IT" w:eastAsia="zh-CN" w:bidi="hi-IN"/>
-              </w:rPr>
-              <w:t>&lt;$INDIRIZZO_ATTIVITA&gt;</w:t>
-            </w:r>
-            <w:r>
-              <w:rPr>
-                <w:sz w:val="24"/>
-                <w:kern w:val="2"/>
-                <w:szCs w:val="24"/>
-                <w:rFonts w:eastAsia="Noto Serif CJK SC" w:cs="Lohit Devanagari"/>
-                <w:color w:val="auto"/>
-                <w:lang w:val="it-IT" w:eastAsia="zh-CN" w:bidi="hi-IN"/>
-              </w:rPr>
-              <w:fldChar w:fldCharType="end"/>
-            </w:r>
           </w:p>
           <w:p>
             <w:pPr>
@@ -888,7 +876,6 @@
               <w:widowControl w:val="false"/>
               <w:rPr>
                 <w:b/>
-                <w:b/>
                 <w:bCs/>
               </w:rPr>
             </w:pPr>
@@ -941,7 +928,7 @@
     </w:tbl>
     <w:p>
       <w:pPr>
-        <w:pStyle w:val="TextBody"/>
+        <w:pStyle w:val="BodyText"/>
         <w:rPr/>
       </w:pPr>
       <w:r>
@@ -964,7 +951,7 @@
     </w:p>
     <w:p>
       <w:pPr>
-        <w:pStyle w:val="TextBody"/>
+        <w:pStyle w:val="BodyText"/>
         <w:keepNext w:val="true"/>
         <w:rPr/>
       </w:pPr>
@@ -1111,12 +1098,23 @@
         </w:rPr>
         <w:t xml:space="preserve"> venivano accertate le seguenti contravvenzioni alla normativa vigente in materia di sicurezza del lavoro a carico del contravventore già identificato ed indicato in oggetto:</w:t>
       </w:r>
+      <w:r>
+        <w:rPr>
+          <w:rFonts w:eastAsia="Noto Serif CJK SC" w:cs="Lohit Devanagari"/>
+          <w:color w:val="auto"/>
+          <w:kern w:val="2"/>
+          <w:sz w:val="24"/>
+          <w:szCs w:val="24"/>
+          <w:lang w:val="it-IT" w:eastAsia="zh-CN" w:bidi="hi-IN"/>
+        </w:rPr>
+        <w:commentReference w:id="0"/>
+      </w:r>
     </w:p>
     <w:tbl>
       <w:tblPr>
         <w:tblW w:w="5000" w:type="pct"/>
         <w:jc w:val="left"/>
-        <w:tblInd w:w="-5" w:type="dxa"/>
+        <w:tblInd w:w="55" w:type="dxa"/>
         <w:tblLayout w:type="fixed"/>
         <w:tblCellMar>
           <w:top w:w="55" w:type="dxa"/>
@@ -1127,8 +1125,8 @@
       </w:tblPr>
       <w:tblGrid>
         <w:gridCol w:w="1132"/>
-        <w:gridCol w:w="4246"/>
-        <w:gridCol w:w="4260"/>
+        <w:gridCol w:w="4244"/>
+        <w:gridCol w:w="4262"/>
       </w:tblGrid>
       <w:tr>
         <w:trPr>
@@ -1145,25 +1143,23 @@
           </w:tcPr>
           <w:p>
             <w:pPr>
-              <w:pStyle w:val="TableHeading"/>
-              <w:widowControl w:val="false"/>
+              <w:pStyle w:val="Titolotabella"/>
+              <w:widowControl w:val="false"/>
+              <w:jc w:val="center"/>
+              <w:rPr/>
+            </w:pPr>
+            <w:r>
               <w:rPr>
                 <w:sz w:val="20"/>
                 <w:szCs w:val="20"/>
               </w:rPr>
-            </w:pPr>
-            <w:r>
-              <w:rPr>
-                <w:sz w:val="20"/>
-                <w:szCs w:val="20"/>
-              </w:rPr>
               <w:t>Numero</w:t>
             </w:r>
           </w:p>
         </w:tc>
         <w:tc>
           <w:tcPr>
-            <w:tcW w:w="4246" w:type="dxa"/>
+            <w:tcW w:w="4244" w:type="dxa"/>
             <w:tcBorders>
               <w:top w:val="single" w:sz="4" w:space="0" w:color="000000"/>
               <w:left w:val="single" w:sz="4" w:space="0" w:color="000000"/>
@@ -1172,7 +1168,7 @@
           </w:tcPr>
           <w:p>
             <w:pPr>
-              <w:pStyle w:val="TableHeading"/>
+              <w:pStyle w:val="Titolotabella"/>
               <w:widowControl w:val="false"/>
               <w:rPr>
                 <w:sz w:val="20"/>
@@ -1190,7 +1186,7 @@
         </w:tc>
         <w:tc>
           <w:tcPr>
-            <w:tcW w:w="4260" w:type="dxa"/>
+            <w:tcW w:w="4262" w:type="dxa"/>
             <w:tcBorders>
               <w:top w:val="single" w:sz="4" w:space="0" w:color="000000"/>
               <w:left w:val="single" w:sz="4" w:space="0" w:color="000000"/>
@@ -1200,7 +1196,7 @@
           </w:tcPr>
           <w:p>
             <w:pPr>
-              <w:pStyle w:val="TableHeading"/>
+              <w:pStyle w:val="Titolotabella"/>
               <w:widowControl w:val="false"/>
               <w:rPr>
                 <w:sz w:val="20"/>
@@ -1230,34 +1226,19 @@
           <w:p>
             <w:pPr>
               <w:pStyle w:val="Normal"/>
-              <w:widowControl w:val="false"/>
-              <w:rPr/>
-            </w:pPr>
-            <w:r>
-              <w:rPr/>
-              <w:fldChar w:fldCharType="begin"/>
-            </w:r>
-            <w:r>
-              <w:rPr/>
-              <w:instrText xml:space="preserve"> MERGEFIELD $ELENCO_SITUAZIONE_CONTRAVVENZIONI.Codice </w:instrText>
-            </w:r>
-            <w:r>
-              <w:rPr/>
-              <w:fldChar w:fldCharType="separate"/>
-            </w:r>
-            <w:r>
-              <w:rPr/>
-              <w:t>&lt;$ELENCO_SITUAZIONE_CONTRAVVENZIONI.Codice&gt;</w:t>
-            </w:r>
-            <w:r>
-              <w:rPr/>
-              <w:fldChar w:fldCharType="end"/>
-            </w:r>
-          </w:p>
-        </w:tc>
-        <w:tc>
-          <w:tcPr>
-            <w:tcW w:w="4246" w:type="dxa"/>
+              <w:rPr/>
+            </w:pPr>
+            <w:r>
+              <w:rPr>
+                <w:rStyle w:val="DamodificareEG"/>
+              </w:rPr>
+              <w:t>0</w:t>
+            </w:r>
+          </w:p>
+        </w:tc>
+        <w:tc>
+          <w:tcPr>
+            <w:tcW w:w="4244" w:type="dxa"/>
             <w:tcBorders>
               <w:left w:val="single" w:sz="4" w:space="0" w:color="000000"/>
               <w:bottom w:val="single" w:sz="4" w:space="0" w:color="000000"/>
@@ -1270,30 +1251,16 @@
               <w:rPr/>
             </w:pPr>
             <w:r>
-              <w:rPr/>
-              <w:fldChar w:fldCharType="begin"/>
-            </w:r>
-            <w:r>
-              <w:rPr/>
-              <w:instrText xml:space="preserve"> MERGEFIELD $ELENCO_SITUAZIONE_CONTRAVVENZIONI.Descrizione </w:instrText>
-            </w:r>
-            <w:r>
-              <w:rPr/>
-              <w:fldChar w:fldCharType="separate"/>
-            </w:r>
-            <w:r>
-              <w:rPr/>
-              <w:t>&lt;$ELENCO_SITUAZIONE_CONTRAVVENZIONI.Descrizione&gt;</w:t>
-            </w:r>
-            <w:r>
-              <w:rPr/>
-              <w:fldChar w:fldCharType="end"/>
-            </w:r>
-          </w:p>
-        </w:tc>
-        <w:tc>
-          <w:tcPr>
-            <w:tcW w:w="4260" w:type="dxa"/>
+              <w:rPr>
+                <w:rStyle w:val="DamodificareEG"/>
+              </w:rPr>
+              <w:t>Articolo 20, Decreto legislativo 8 marzo 2006, n. 139,</w:t>
+            </w:r>
+          </w:p>
+        </w:tc>
+        <w:tc>
+          <w:tcPr>
+            <w:tcW w:w="4262" w:type="dxa"/>
             <w:tcBorders>
               <w:left w:val="single" w:sz="4" w:space="0" w:color="000000"/>
               <w:bottom w:val="single" w:sz="4" w:space="0" w:color="000000"/>
@@ -1307,6 +1274,103 @@
               <w:rPr/>
             </w:pPr>
             <w:r>
+              <w:rPr>
+                <w:rStyle w:val="DamodificareEG"/>
+              </w:rPr>
+              <w:t>Omessa presentazione della segnalazione certificata di inizio attività (SCIA) che sostituisce la richiesta di certificato di prevenzione incendi (CPI) ai sensi dell’art. 19 della legge 241/90 per le attività di categoria C di cui all'allegato I al DPR 151/11.</w:t>
+            </w:r>
+          </w:p>
+        </w:tc>
+      </w:tr>
+      <w:tr>
+        <w:trPr/>
+        <w:tc>
+          <w:tcPr>
+            <w:tcW w:w="1132" w:type="dxa"/>
+            <w:tcBorders>
+              <w:left w:val="single" w:sz="4" w:space="0" w:color="000000"/>
+              <w:bottom w:val="single" w:sz="4" w:space="0" w:color="000000"/>
+            </w:tcBorders>
+          </w:tcPr>
+          <w:p>
+            <w:pPr>
+              <w:pStyle w:val="Normal"/>
+              <w:rPr/>
+            </w:pPr>
+            <w:r>
+              <w:rPr/>
+              <w:fldChar w:fldCharType="begin"/>
+            </w:r>
+            <w:r>
+              <w:rPr/>
+              <w:instrText xml:space="preserve"> MERGEFIELD $ELENCO_SITUAZIONE_CONTRAVVENZIONI.Codice </w:instrText>
+            </w:r>
+            <w:r>
+              <w:rPr/>
+              <w:fldChar w:fldCharType="separate"/>
+            </w:r>
+            <w:r>
+              <w:rPr/>
+              <w:t>&lt;$ELENCO_SITUAZIONE_CONTRAVVENZIONI.Codice&gt;</w:t>
+            </w:r>
+            <w:r>
+              <w:rPr/>
+              <w:fldChar w:fldCharType="end"/>
+            </w:r>
+          </w:p>
+        </w:tc>
+        <w:tc>
+          <w:tcPr>
+            <w:tcW w:w="4244" w:type="dxa"/>
+            <w:tcBorders>
+              <w:left w:val="single" w:sz="4" w:space="0" w:color="000000"/>
+              <w:bottom w:val="single" w:sz="4" w:space="0" w:color="000000"/>
+            </w:tcBorders>
+          </w:tcPr>
+          <w:p>
+            <w:pPr>
+              <w:pStyle w:val="Normal"/>
+              <w:widowControl w:val="false"/>
+              <w:rPr/>
+            </w:pPr>
+            <w:r>
+              <w:rPr/>
+              <w:fldChar w:fldCharType="begin"/>
+            </w:r>
+            <w:r>
+              <w:rPr/>
+              <w:instrText xml:space="preserve"> MERGEFIELD $ELENCO_SITUAZIONE_CONTRAVVENZIONI.Descrizione </w:instrText>
+            </w:r>
+            <w:r>
+              <w:rPr/>
+              <w:fldChar w:fldCharType="separate"/>
+            </w:r>
+            <w:r>
+              <w:rPr/>
+              <w:t>&lt;$ELENCO_SITUAZIONE_CONTRAVVENZIONI.Descrizione&gt;</w:t>
+            </w:r>
+            <w:r>
+              <w:rPr/>
+              <w:fldChar w:fldCharType="end"/>
+            </w:r>
+          </w:p>
+        </w:tc>
+        <w:tc>
+          <w:tcPr>
+            <w:tcW w:w="4262" w:type="dxa"/>
+            <w:tcBorders>
+              <w:left w:val="single" w:sz="4" w:space="0" w:color="000000"/>
+              <w:bottom w:val="single" w:sz="4" w:space="0" w:color="000000"/>
+              <w:right w:val="single" w:sz="4" w:space="0" w:color="000000"/>
+            </w:tcBorders>
+          </w:tcPr>
+          <w:p>
+            <w:pPr>
+              <w:pStyle w:val="Normal"/>
+              <w:widowControl w:val="false"/>
+              <w:rPr/>
+            </w:pPr>
+            <w:r>
               <w:rPr/>
               <w:fldChar w:fldCharType="begin"/>
             </w:r>
@@ -1332,7 +1396,7 @@
     </w:tbl>
     <w:p>
       <w:pPr>
-        <w:pStyle w:val="TextBody"/>
+        <w:pStyle w:val="BodyText"/>
         <w:rPr>
           <w:rFonts w:ascii="Liberation Serif" w:hAnsi="Liberation Serif" w:eastAsia="Noto Serif CJK SC" w:cs="Lohit Devanagari"/>
           <w:color w:val="auto"/>
@@ -1355,7 +1419,7 @@
     </w:p>
     <w:p>
       <w:pPr>
-        <w:pStyle w:val="TextBody"/>
+        <w:pStyle w:val="BodyText"/>
         <w:rPr/>
       </w:pPr>
       <w:r>
@@ -1386,7 +1450,7 @@
     </w:p>
     <w:p>
       <w:pPr>
-        <w:pStyle w:val="TextBody"/>
+        <w:pStyle w:val="BodyText"/>
         <w:keepNext w:val="true"/>
         <w:rPr>
           <w:lang w:val="it-IT"/>
@@ -1403,12 +1467,23 @@
         </w:rPr>
         <w:t>Considerata la natura permanente dei reati citati, visto l’art. 20 del DLgs 758/94, i sottoscritti Ufficiali ed Agenti di Polizia Giudiziaria impartiscono al contravventore le seguenti prescrizioni allo scopo di eliminare i reati accertati e di impedire ulteriori conseguenze:</w:t>
       </w:r>
+      <w:r>
+        <w:rPr>
+          <w:rFonts w:eastAsia="Noto Serif CJK SC" w:cs="Lohit Devanagari"/>
+          <w:color w:val="auto"/>
+          <w:kern w:val="2"/>
+          <w:sz w:val="24"/>
+          <w:szCs w:val="24"/>
+          <w:lang w:val="it-IT" w:eastAsia="zh-CN" w:bidi="hi-IN"/>
+        </w:rPr>
+        <w:commentReference w:id="1"/>
+      </w:r>
     </w:p>
     <w:tbl>
       <w:tblPr>
-        <w:tblW w:w="9638" w:type="dxa"/>
+        <w:tblW w:w="5000" w:type="pct"/>
         <w:jc w:val="left"/>
-        <w:tblInd w:w="-5" w:type="dxa"/>
+        <w:tblInd w:w="57" w:type="dxa"/>
         <w:tblLayout w:type="fixed"/>
         <w:tblCellMar>
           <w:top w:w="57" w:type="dxa"/>
@@ -1485,29 +1560,13 @@
           <w:p>
             <w:pPr>
               <w:pStyle w:val="Contenutotabella"/>
-              <w:widowControl w:val="false"/>
-              <w:jc w:val="center"/>
-              <w:rPr/>
-            </w:pPr>
-            <w:r>
-              <w:rPr/>
-              <w:fldChar w:fldCharType="begin"/>
-            </w:r>
-            <w:r>
-              <w:rPr/>
-              <w:instrText xml:space="preserve"> MERGEFIELD $ELENCO_PRESCRIZIONI.Codice </w:instrText>
-            </w:r>
-            <w:r>
-              <w:rPr/>
-              <w:fldChar w:fldCharType="separate"/>
-            </w:r>
-            <w:r>
-              <w:rPr/>
-              <w:t>&lt;$ELENCO_PRESCRIZIONI.Codice&gt;</w:t>
-            </w:r>
-            <w:r>
-              <w:rPr/>
-              <w:fldChar w:fldCharType="end"/>
+              <w:rPr/>
+            </w:pPr>
+            <w:r>
+              <w:rPr>
+                <w:rStyle w:val="DamodificareEG"/>
+              </w:rPr>
+              <w:t>0</w:t>
             </w:r>
           </w:p>
         </w:tc>
@@ -1527,6 +1586,69 @@
               <w:rPr/>
             </w:pPr>
             <w:r>
+              <w:rPr>
+                <w:rStyle w:val="DamodificareEG"/>
+              </w:rPr>
+              <w:t>Deve essere presentata a questo Comando SCIA con le modalità previste all’art. 4 del DPR 151/11, in quanto l'attività risulta compresa nella categoria di cui all'allegato I.</w:t>
+            </w:r>
+          </w:p>
+        </w:tc>
+      </w:tr>
+      <w:tr>
+        <w:trPr>
+          <w:cantSplit w:val="true"/>
+        </w:trPr>
+        <w:tc>
+          <w:tcPr>
+            <w:tcW w:w="1134" w:type="dxa"/>
+            <w:tcBorders>
+              <w:left w:val="single" w:sz="4" w:space="0" w:color="000000"/>
+              <w:bottom w:val="single" w:sz="4" w:space="0" w:color="000000"/>
+            </w:tcBorders>
+          </w:tcPr>
+          <w:p>
+            <w:pPr>
+              <w:pStyle w:val="Contenutotabella"/>
+              <w:rPr/>
+            </w:pPr>
+            <w:r>
+              <w:rPr/>
+              <w:fldChar w:fldCharType="begin"/>
+            </w:r>
+            <w:r>
+              <w:rPr/>
+              <w:instrText xml:space="preserve"> MERGEFIELD $ELENCO_PRESCRIZIONI.Codice </w:instrText>
+            </w:r>
+            <w:r>
+              <w:rPr/>
+              <w:fldChar w:fldCharType="separate"/>
+            </w:r>
+            <w:r>
+              <w:rPr/>
+              <w:t>&lt;$ELENCO_PRESCRIZIONI.Codice&gt;</w:t>
+            </w:r>
+            <w:r>
+              <w:rPr/>
+              <w:fldChar w:fldCharType="end"/>
+            </w:r>
+          </w:p>
+        </w:tc>
+        <w:tc>
+          <w:tcPr>
+            <w:tcW w:w="8503" w:type="dxa"/>
+            <w:tcBorders>
+              <w:left w:val="single" w:sz="4" w:space="0" w:color="000000"/>
+              <w:bottom w:val="single" w:sz="4" w:space="0" w:color="000000"/>
+              <w:right w:val="single" w:sz="4" w:space="0" w:color="000000"/>
+            </w:tcBorders>
+          </w:tcPr>
+          <w:p>
+            <w:pPr>
+              <w:pStyle w:val="Contenutotabella"/>
+              <w:widowControl w:val="false"/>
+              <w:rPr/>
+            </w:pPr>
+            <w:r>
               <w:rPr/>
               <w:fldChar w:fldCharType="begin"/>
             </w:r>
@@ -1552,7 +1674,7 @@
     </w:tbl>
     <w:p>
       <w:pPr>
-        <w:pStyle w:val="TextBody"/>
+        <w:pStyle w:val="BodyText"/>
         <w:rPr>
           <w:rFonts w:ascii="Liberation Serif" w:hAnsi="Liberation Serif" w:eastAsia="Noto Serif CJK SC" w:cs="Lohit Devanagari"/>
           <w:color w:val="auto"/>
@@ -1575,7 +1697,7 @@
     </w:p>
     <w:p>
       <w:pPr>
-        <w:pStyle w:val="TextBody"/>
+        <w:pStyle w:val="BodyText"/>
         <w:keepNext w:val="true"/>
         <w:rPr>
           <w:lang w:val="it-IT"/>
@@ -1595,9 +1717,9 @@
     </w:p>
     <w:tbl>
       <w:tblPr>
-        <w:tblW w:w="9638" w:type="dxa"/>
+        <w:tblW w:w="5000" w:type="pct"/>
         <w:jc w:val="left"/>
-        <w:tblInd w:w="-5" w:type="dxa"/>
+        <w:tblInd w:w="57" w:type="dxa"/>
         <w:tblLayout w:type="fixed"/>
         <w:tblCellMar>
           <w:top w:w="57" w:type="dxa"/>
@@ -1674,29 +1796,13 @@
           <w:p>
             <w:pPr>
               <w:pStyle w:val="Contenutotabella"/>
-              <w:widowControl w:val="false"/>
-              <w:jc w:val="center"/>
-              <w:rPr/>
-            </w:pPr>
-            <w:r>
-              <w:rPr/>
-              <w:fldChar w:fldCharType="begin"/>
-            </w:r>
-            <w:r>
-              <w:rPr/>
-              <w:instrText xml:space="preserve"> MERGEFIELD $ELENCO_TERMINI_ADEMPIMENTI.Codice </w:instrText>
-            </w:r>
-            <w:r>
-              <w:rPr/>
-              <w:fldChar w:fldCharType="separate"/>
-            </w:r>
-            <w:r>
-              <w:rPr/>
-              <w:t>&lt;$ELENCO_TERMINI_ADEMPIMENTI.Codice&gt;</w:t>
-            </w:r>
-            <w:r>
-              <w:rPr/>
-              <w:fldChar w:fldCharType="end"/>
+              <w:rPr/>
+            </w:pPr>
+            <w:r>
+              <w:rPr>
+                <w:rStyle w:val="DamodificareEG"/>
+              </w:rPr>
+              <w:t>0</w:t>
             </w:r>
           </w:p>
         </w:tc>
@@ -1712,8 +1818,32 @@
           <w:p>
             <w:pPr>
               <w:pStyle w:val="Contenutotabella"/>
-              <w:widowControl w:val="false"/>
-              <w:jc w:val="center"/>
+              <w:rPr/>
+            </w:pPr>
+            <w:r>
+              <w:rPr>
+                <w:rStyle w:val="DamodificareEG"/>
+              </w:rPr>
+              <w:t>120</w:t>
+            </w:r>
+          </w:p>
+        </w:tc>
+      </w:tr>
+      <w:tr>
+        <w:trPr>
+          <w:cantSplit w:val="true"/>
+        </w:trPr>
+        <w:tc>
+          <w:tcPr>
+            <w:tcW w:w="4819" w:type="dxa"/>
+            <w:tcBorders>
+              <w:left w:val="single" w:sz="4" w:space="0" w:color="000000"/>
+              <w:bottom w:val="single" w:sz="4" w:space="0" w:color="000000"/>
+            </w:tcBorders>
+          </w:tcPr>
+          <w:p>
+            <w:pPr>
+              <w:pStyle w:val="Contenutotabella"/>
               <w:rPr/>
             </w:pPr>
             <w:r>
@@ -1722,6 +1852,42 @@
             </w:r>
             <w:r>
               <w:rPr/>
+              <w:instrText xml:space="preserve"> MERGEFIELD $ELENCO_TERMINI_ADEMPIMENTI.Codice </w:instrText>
+            </w:r>
+            <w:r>
+              <w:rPr/>
+              <w:fldChar w:fldCharType="separate"/>
+            </w:r>
+            <w:r>
+              <w:rPr/>
+              <w:t>&lt;$ELENCO_TERMINI_ADEMPIMENTI.Codice&gt;</w:t>
+            </w:r>
+            <w:r>
+              <w:rPr/>
+              <w:fldChar w:fldCharType="end"/>
+            </w:r>
+          </w:p>
+        </w:tc>
+        <w:tc>
+          <w:tcPr>
+            <w:tcW w:w="4818" w:type="dxa"/>
+            <w:tcBorders>
+              <w:left w:val="single" w:sz="4" w:space="0" w:color="000000"/>
+              <w:bottom w:val="single" w:sz="4" w:space="0" w:color="000000"/>
+              <w:right w:val="single" w:sz="4" w:space="0" w:color="000000"/>
+            </w:tcBorders>
+          </w:tcPr>
+          <w:p>
+            <w:pPr>
+              <w:pStyle w:val="Contenutotabella"/>
+              <w:rPr/>
+            </w:pPr>
+            <w:r>
+              <w:rPr/>
+              <w:fldChar w:fldCharType="begin"/>
+            </w:r>
+            <w:r>
+              <w:rPr/>
               <w:instrText xml:space="preserve"> MERGEFIELD $ELENCO_TERMINI_ADEMPIMENTI.Descrizione </w:instrText>
             </w:r>
             <w:r>
@@ -1735,10 +1901,6 @@
             <w:r>
               <w:rPr/>
               <w:fldChar w:fldCharType="end"/>
-            </w:r>
-            <w:r>
-              <w:rPr/>
-              <w:t> </w:t>
             </w:r>
           </w:p>
         </w:tc>
@@ -1746,7 +1908,7 @@
     </w:tbl>
     <w:p>
       <w:pPr>
-        <w:pStyle w:val="TextBody"/>
+        <w:pStyle w:val="BodyText"/>
         <w:rPr>
           <w:rFonts w:eastAsia="Noto Serif CJK SC" w:cs="Lohit Devanagari"/>
           <w:color w:val="auto"/>
@@ -1769,7 +1931,7 @@
     </w:p>
     <w:p>
       <w:pPr>
-        <w:pStyle w:val="TextBody"/>
+        <w:pStyle w:val="BodyText"/>
         <w:rPr/>
       </w:pPr>
       <w:r>
@@ -1786,7 +1948,7 @@
     </w:p>
     <w:p>
       <w:pPr>
-        <w:pStyle w:val="TextBody"/>
+        <w:pStyle w:val="BodyText"/>
         <w:rPr>
           <w:rFonts w:ascii="Liberation Serif" w:hAnsi="Liberation Serif" w:eastAsia="Noto Serif CJK SC" w:cs="Lohit Devanagari"/>
           <w:color w:val="auto"/>
@@ -1826,7 +1988,7 @@
     </w:p>
     <w:p>
       <w:pPr>
-        <w:pStyle w:val="TextBody"/>
+        <w:pStyle w:val="BodyText"/>
         <w:keepNext w:val="true"/>
         <w:rPr/>
       </w:pPr>
@@ -1844,9 +2006,9 @@
     </w:p>
     <w:tbl>
       <w:tblPr>
-        <w:tblW w:w="9638" w:type="dxa"/>
+        <w:tblW w:w="5000" w:type="pct"/>
         <w:jc w:val="left"/>
-        <w:tblInd w:w="-5" w:type="dxa"/>
+        <w:tblInd w:w="57" w:type="dxa"/>
         <w:tblLayout w:type="fixed"/>
         <w:tblCellMar>
           <w:top w:w="57" w:type="dxa"/>
@@ -2014,7 +2176,7 @@
     </w:tbl>
     <w:p>
       <w:pPr>
-        <w:pStyle w:val="TextBody"/>
+        <w:pStyle w:val="BodyText"/>
         <w:rPr>
           <w:rStyle w:val="DamodificareEG"/>
           <w:rFonts w:eastAsia="Noto Serif CJK SC" w:cs="Lohit Devanagari"/>
@@ -2038,7 +2200,7 @@
     </w:p>
     <w:p>
       <w:pPr>
-        <w:pStyle w:val="TextBody"/>
+        <w:pStyle w:val="BodyText"/>
         <w:rPr/>
       </w:pPr>
       <w:r>
@@ -2069,7 +2231,7 @@
     </w:p>
     <w:p>
       <w:pPr>
-        <w:pStyle w:val="TextBody"/>
+        <w:pStyle w:val="BodyText"/>
         <w:rPr/>
       </w:pPr>
       <w:r>
@@ -2086,7 +2248,7 @@
     </w:p>
     <w:p>
       <w:pPr>
-        <w:pStyle w:val="TextBody"/>
+        <w:pStyle w:val="BodyText"/>
         <w:keepNext w:val="true"/>
         <w:rPr/>
       </w:pPr>
@@ -2104,9 +2266,9 @@
     </w:p>
     <w:tbl>
       <w:tblPr>
-        <w:tblW w:w="9638" w:type="dxa"/>
+        <w:tblW w:w="5000" w:type="pct"/>
         <w:jc w:val="left"/>
-        <w:tblInd w:w="0" w:type="dxa"/>
+        <w:tblInd w:w="57" w:type="dxa"/>
         <w:tblLayout w:type="fixed"/>
         <w:tblCellMar>
           <w:top w:w="57" w:type="dxa"/>
@@ -2267,9 +2429,8 @@
     </w:tbl>
     <w:p>
       <w:pPr>
-        <w:pStyle w:val="TextBody"/>
-        <w:rPr>
-          <w:b/>
+        <w:pStyle w:val="BodyText"/>
+        <w:rPr>
           <w:b/>
           <w:bCs/>
         </w:rPr>
@@ -2281,9 +2442,8 @@
     </w:p>
     <w:p>
       <w:pPr>
-        <w:pStyle w:val="TextBody"/>
-        <w:rPr>
-          <w:b/>
+        <w:pStyle w:val="BodyText"/>
+        <w:rPr>
           <w:b/>
           <w:bCs/>
         </w:rPr>
@@ -2302,9 +2462,8 @@
     </w:p>
     <w:p>
       <w:pPr>
-        <w:pStyle w:val="TextBody"/>
-        <w:rPr>
-          <w:b/>
+        <w:pStyle w:val="BodyText"/>
+        <w:rPr>
           <w:b/>
           <w:bCs/>
         </w:rPr>
@@ -2316,9 +2475,8 @@
     </w:p>
     <w:p>
       <w:pPr>
-        <w:pStyle w:val="TextBody"/>
-        <w:rPr>
-          <w:b/>
+        <w:pStyle w:val="BodyText"/>
+        <w:rPr>
           <w:b/>
           <w:bCs/>
         </w:rPr>
@@ -2330,7 +2488,7 @@
     </w:p>
     <w:p>
       <w:pPr>
-        <w:pStyle w:val="TextBody"/>
+        <w:pStyle w:val="BodyText"/>
         <w:rPr/>
       </w:pPr>
       <w:r>
@@ -2340,7 +2498,7 @@
     </w:p>
     <w:p>
       <w:pPr>
-        <w:pStyle w:val="TextBody"/>
+        <w:pStyle w:val="BodyText"/>
         <w:rPr/>
       </w:pPr>
       <w:r>
@@ -2349,9 +2507,9 @@
     </w:p>
     <w:tbl>
       <w:tblPr>
-        <w:tblW w:w="9638" w:type="dxa"/>
+        <w:tblW w:w="5000" w:type="pct"/>
         <w:jc w:val="left"/>
-        <w:tblInd w:w="-1" w:type="dxa"/>
+        <w:tblInd w:w="55" w:type="dxa"/>
         <w:tblLayout w:type="fixed"/>
         <w:tblCellMar>
           <w:top w:w="55" w:type="dxa"/>
@@ -2462,8 +2620,7 @@
               <w:t xml:space="preserve">mediante consegna di una copia nelle mani di </w:t>
               <w:tab/>
               <w:br/>
-              <w:t xml:space="preserve">in qualità di </w:t>
-              <w:tab/>
+              <w:t>in qualità di</w:t>
             </w:r>
           </w:p>
         </w:tc>
@@ -2560,6 +2717,99 @@
     </w:sectPr>
   </w:body>
 </w:document>
+</file>
+
+<file path=word/comments.xml><?xml version="1.0" encoding="utf-8"?>
+<w:comments xmlns:o="urn:schemas-microsoft-com:office:office" xmlns:r="http://schemas.openxmlformats.org/officeDocument/2006/relationships" xmlns:v="urn:schemas-microsoft-com:vml" xmlns:w="http://schemas.openxmlformats.org/wordprocessingml/2006/main" xmlns:w10="urn:schemas-microsoft-com:office:word" xmlns:wp="http://schemas.openxmlformats.org/drawingml/2006/wordprocessingDrawing" xmlns:wps="http://schemas.microsoft.com/office/word/2010/wordprocessingShape" xmlns:wpg="http://schemas.microsoft.com/office/word/2010/wordprocessingGroup" xmlns:mc="http://schemas.openxmlformats.org/markup-compatibility/2006" xmlns:wp14="http://schemas.microsoft.com/office/word/2010/wordprocessingDrawing" xmlns:w14="http://schemas.microsoft.com/office/word/2010/wordml" xmlns:w15="http://schemas.microsoft.com/office/word/2012/wordml" mc:Ignorable="w14 wp14 w15">
+  <w:comment w:id="0" w:author="Autore sconosciuto" w:date="2023-10-16T08:48:38Z" w:initials="">
+    <w:p>
+      <w:pPr>
+        <w:kinsoku w:val="true"/>
+        <w:overflowPunct w:val="false"/>
+        <w:autoSpaceDE w:val="true"/>
+        <w:bidi w:val="0"/>
+        <w:spacing w:before="0" w:after="0" w:lineRule="auto" w:line="240"/>
+        <w:ind w:hanging="0"/>
+        <w:jc w:val="left"/>
+        <w:rPr/>
+      </w:pPr>
+      <w:r>
+        <w:rPr>
+          <w:rFonts w:eastAsia="Noto Serif CJK SC" w:cs="Lohit Devanagari" w:ascii="Liberation Serif" w:hAnsi="Liberation Serif"/>
+          <w:b w:val="false"/>
+          <w:bCs w:val="false"/>
+          <w:i w:val="false"/>
+          <w:iCs w:val="false"/>
+          <w:caps w:val="false"/>
+          <w:smallCaps w:val="false"/>
+          <w:strike w:val="false"/>
+          <w:dstrike w:val="false"/>
+          <w:outline w:val="false"/>
+          <w:shadow w:val="false"/>
+          <w:emboss w:val="false"/>
+          <w:imprint w:val="false"/>
+          <w:color w:val="auto"/>
+          <w:spacing w:val="0"/>
+          <w:w w:val="100"/>
+          <w:kern w:val="2"/>
+          <w:position w:val="0"/>
+          <w:sz w:val="20"/>
+          <w:szCs w:val="24"/>
+          <w:u w:val="none"/>
+          <w:shd w:fill="auto" w:val="clear"/>
+          <w:vertAlign w:val="baseline"/>
+          <w:em w:val="none"/>
+          <w:lang w:bidi="hi-IN" w:eastAsia="zh-CN" w:val="it-IT"/>
+        </w:rPr>
+        <w:t>La contravvenzione art. 20 DLgs 139/06 deve essere cancellata nei luoghi di lavoro propriamente detti. Usare art. 64 DLgs 81/08.</w:t>
+      </w:r>
+    </w:p>
+  </w:comment>
+  <w:comment w:id="1" w:author="Autore sconosciuto" w:date="2023-10-16T08:51:44Z" w:initials="">
+    <w:p>
+      <w:pPr>
+        <w:kinsoku w:val="true"/>
+        <w:overflowPunct w:val="false"/>
+        <w:autoSpaceDE w:val="true"/>
+        <w:bidi w:val="0"/>
+        <w:spacing w:before="0" w:after="0" w:lineRule="auto" w:line="240"/>
+        <w:ind w:left="0" w:right="0" w:hanging="0"/>
+        <w:jc w:val="left"/>
+        <w:rPr/>
+      </w:pPr>
+      <w:r>
+        <w:rPr>
+          <w:rFonts w:cs="Lohit Devanagari" w:eastAsia="Noto Serif CJK SC" w:ascii="Liberation Serif" w:hAnsi="Liberation Serif"/>
+          <w:b w:val="false"/>
+          <w:bCs w:val="false"/>
+          <w:i w:val="false"/>
+          <w:iCs w:val="false"/>
+          <w:caps w:val="false"/>
+          <w:smallCaps w:val="false"/>
+          <w:strike w:val="false"/>
+          <w:dstrike w:val="false"/>
+          <w:outline w:val="false"/>
+          <w:shadow w:val="false"/>
+          <w:emboss w:val="false"/>
+          <w:imprint w:val="false"/>
+          <w:color w:val="auto"/>
+          <w:spacing w:val="0"/>
+          <w:w w:val="100"/>
+          <w:kern w:val="2"/>
+          <w:position w:val="0"/>
+          <w:sz w:val="20"/>
+          <w:szCs w:val="24"/>
+          <w:u w:val="none"/>
+          <w:shd w:fill="auto" w:val="clear"/>
+          <w:vertAlign w:val="baseline"/>
+          <w:em w:val="none"/>
+          <w:lang w:eastAsia="zh-CN" w:val="it-IT" w:bidi="hi-IN"/>
+        </w:rPr>
+        <w:t>La contravvenzione art. 20 DLgs 139/06 deve essere cancellata nei luoghi di lavoro propriamente detti. Usare art. 64 DLgs 81/08.</w:t>
+      </w:r>
+    </w:p>
+  </w:comment>
+</w:comments>
 </file>
 
 <file path=word/footer1.xml><?xml version="1.0" encoding="utf-8"?>
@@ -2587,7 +2837,7 @@
     </w:r>
     <w:r>
       <w:rPr/>
-      <w:t>3</w:t>
+      <w:t>4</w:t>
     </w:r>
     <w:r>
       <w:rPr/>
@@ -2611,7 +2861,7 @@
     </w:r>
     <w:r>
       <w:rPr/>
-      <w:t>3</w:t>
+      <w:t>4</w:t>
     </w:r>
     <w:r>
       <w:rPr/>
@@ -2929,7 +3179,7 @@
     <w:pPr>
       <w:widowControl/>
       <w:suppressAutoHyphens w:val="true"/>
-      <w:overflowPunct w:val="false"/>
+      <w:overflowPunct w:val="true"/>
       <w:bidi w:val="0"/>
       <w:spacing w:before="0" w:after="0"/>
       <w:jc w:val="left"/>
@@ -2946,7 +3196,7 @@
   <w:style w:type="paragraph" w:styleId="Heading3">
     <w:name w:val="Heading 3"/>
     <w:basedOn w:val="Titolo"/>
-    <w:next w:val="TextBody"/>
+    <w:next w:val="BodyText"/>
     <w:qFormat/>
     <w:pPr>
       <w:spacing w:before="140" w:after="120"/>
@@ -2964,8 +3214,8 @@
     <w:qFormat/>
     <w:rPr/>
   </w:style>
-  <w:style w:type="character" w:styleId="CollegamentoInternet">
-    <w:name w:val="Collegamento Internet"/>
+  <w:style w:type="character" w:styleId="Hyperlink">
+    <w:name w:val="Hyperlink"/>
     <w:basedOn w:val="DefaultParagraphFont"/>
     <w:qFormat/>
     <w:rPr>
@@ -2991,10 +3241,10 @@
       <w:szCs w:val="16"/>
     </w:rPr>
   </w:style>
-  <w:style w:type="paragraph" w:styleId="Heading">
-    <w:name w:val="Heading"/>
+  <w:style w:type="paragraph" w:styleId="Titolo">
+    <w:name w:val="Titolo"/>
     <w:basedOn w:val="Normal"/>
-    <w:next w:val="TextBody"/>
+    <w:next w:val="BodyText"/>
     <w:qFormat/>
     <w:pPr>
       <w:keepNext w:val="true"/>
@@ -3006,7 +3256,7 @@
       <w:szCs w:val="28"/>
     </w:rPr>
   </w:style>
-  <w:style w:type="paragraph" w:styleId="TextBody">
+  <w:style w:type="paragraph" w:styleId="BodyText">
     <w:name w:val="Body Text"/>
     <w:basedOn w:val="Normal"/>
     <w:pPr>
@@ -3017,7 +3267,7 @@
   </w:style>
   <w:style w:type="paragraph" w:styleId="List">
     <w:name w:val="List"/>
-    <w:basedOn w:val="TextBody"/>
+    <w:basedOn w:val="BodyText"/>
     <w:pPr/>
     <w:rPr>
       <w:rFonts w:cs="Lohit Devanagari"/>
@@ -3037,33 +3287,6 @@
       <w:iCs/>
       <w:sz w:val="24"/>
       <w:szCs w:val="24"/>
-    </w:rPr>
-  </w:style>
-  <w:style w:type="paragraph" w:styleId="Index">
-    <w:name w:val="Index"/>
-    <w:basedOn w:val="Normal"/>
-    <w:qFormat/>
-    <w:pPr>
-      <w:suppressLineNumbers/>
-    </w:pPr>
-    <w:rPr>
-      <w:rFonts w:cs="Lohit Devanagari"/>
-      <w:lang w:val="zxx" w:eastAsia="zxx" w:bidi="zxx"/>
-    </w:rPr>
-  </w:style>
-  <w:style w:type="paragraph" w:styleId="Titolo">
-    <w:name w:val="Titolo"/>
-    <w:basedOn w:val="Normal"/>
-    <w:next w:val="TextBody"/>
-    <w:qFormat/>
-    <w:pPr>
-      <w:keepNext w:val="true"/>
-      <w:spacing w:before="240" w:after="120"/>
-    </w:pPr>
-    <w:rPr>
-      <w:rFonts w:ascii="Liberation Sans" w:hAnsi="Liberation Sans" w:eastAsia="Noto Sans CJK SC" w:cs="Lohit Devanagari"/>
-      <w:sz w:val="28"/>
-      <w:szCs w:val="28"/>
     </w:rPr>
   </w:style>
   <w:style w:type="paragraph" w:styleId="Indice">
@@ -3107,13 +3330,6 @@
     <w:pPr/>
     <w:rPr/>
   </w:style>
-  <w:style w:type="paragraph" w:styleId="HeaderandFooter">
-    <w:name w:val="Header and Footer"/>
-    <w:basedOn w:val="Normal"/>
-    <w:qFormat/>
-    <w:pPr/>
-    <w:rPr/>
-  </w:style>
   <w:style w:type="paragraph" w:styleId="Footer">
     <w:name w:val="Footer"/>
     <w:basedOn w:val="Intestazioneepidipagina"/>
@@ -3146,28 +3362,111 @@
       <w:sz w:val="20"/>
     </w:rPr>
   </w:style>
-  <w:style w:type="paragraph" w:styleId="TableContents">
-    <w:name w:val="Table Contents"/>
-    <w:basedOn w:val="Normal"/>
-    <w:qFormat/>
-    <w:pPr>
-      <w:widowControl w:val="false"/>
-      <w:suppressLineNumbers/>
-    </w:pPr>
-    <w:rPr/>
-  </w:style>
-  <w:style w:type="paragraph" w:styleId="TableHeading">
-    <w:name w:val="Table Heading"/>
-    <w:basedOn w:val="TableContents"/>
-    <w:qFormat/>
-    <w:pPr>
-      <w:suppressLineNumbers/>
-      <w:jc w:val="center"/>
-    </w:pPr>
-    <w:rPr>
-      <w:b/>
-      <w:bCs/>
-    </w:rPr>
-  </w:style>
 </w:styles>
+</file>
+
+<file path=word/theme/theme1.xml><?xml version="1.0" encoding="utf-8"?>
+<a:theme xmlns:a="http://schemas.openxmlformats.org/drawingml/2006/main" xmlns:r="http://schemas.openxmlformats.org/officeDocument/2006/relationships" name="Office Theme">
+  <a:themeElements>
+    <a:clrScheme name="LibreOffice">
+      <a:dk1>
+        <a:srgbClr val="000000"/>
+      </a:dk1>
+      <a:lt1>
+        <a:srgbClr val="ffffff"/>
+      </a:lt1>
+      <a:dk2>
+        <a:srgbClr val="000000"/>
+      </a:dk2>
+      <a:lt2>
+        <a:srgbClr val="ffffff"/>
+      </a:lt2>
+      <a:accent1>
+        <a:srgbClr val="18a303"/>
+      </a:accent1>
+      <a:accent2>
+        <a:srgbClr val="0369a3"/>
+      </a:accent2>
+      <a:accent3>
+        <a:srgbClr val="a33e03"/>
+      </a:accent3>
+      <a:accent4>
+        <a:srgbClr val="8e03a3"/>
+      </a:accent4>
+      <a:accent5>
+        <a:srgbClr val="c99c00"/>
+      </a:accent5>
+      <a:accent6>
+        <a:srgbClr val="c9211e"/>
+      </a:accent6>
+      <a:hlink>
+        <a:srgbClr val="0000ee"/>
+      </a:hlink>
+      <a:folHlink>
+        <a:srgbClr val="551a8b"/>
+      </a:folHlink>
+    </a:clrScheme>
+    <a:fontScheme name="Office">
+      <a:majorFont>
+        <a:latin typeface="Arial" pitchFamily="0" charset="1"/>
+        <a:ea typeface="DejaVu Sans" pitchFamily="0" charset="1"/>
+        <a:cs typeface="DejaVu Sans" pitchFamily="0" charset="1"/>
+      </a:majorFont>
+      <a:minorFont>
+        <a:latin typeface="Arial" pitchFamily="0" charset="1"/>
+        <a:ea typeface="DejaVu Sans" pitchFamily="0" charset="1"/>
+        <a:cs typeface="DejaVu Sans" pitchFamily="0" charset="1"/>
+      </a:minorFont>
+    </a:fontScheme>
+    <a:fmtScheme>
+      <a:fillStyleLst>
+        <a:solidFill>
+          <a:schemeClr val="phClr"/>
+        </a:solidFill>
+        <a:solidFill>
+          <a:schemeClr val="phClr"/>
+        </a:solidFill>
+        <a:solidFill>
+          <a:schemeClr val="phClr"/>
+        </a:solidFill>
+      </a:fillStyleLst>
+      <a:lnStyleLst>
+        <a:ln w="6350" cap="flat" cmpd="sng" algn="ctr">
+          <a:prstDash val="solid"/>
+          <a:miter/>
+        </a:ln>
+        <a:ln w="6350" cap="flat" cmpd="sng" algn="ctr">
+          <a:prstDash val="solid"/>
+          <a:miter/>
+        </a:ln>
+        <a:ln w="6350" cap="flat" cmpd="sng" algn="ctr">
+          <a:prstDash val="solid"/>
+          <a:miter/>
+        </a:ln>
+      </a:lnStyleLst>
+      <a:effectStyleLst>
+        <a:effectStyle>
+          <a:effectLst/>
+        </a:effectStyle>
+        <a:effectStyle>
+          <a:effectLst/>
+        </a:effectStyle>
+        <a:effectStyle>
+          <a:effectLst/>
+        </a:effectStyle>
+      </a:effectStyleLst>
+      <a:bgFillStyleLst>
+        <a:solidFill>
+          <a:schemeClr val="phClr"/>
+        </a:solidFill>
+        <a:solidFill>
+          <a:schemeClr val="phClr"/>
+        </a:solidFill>
+        <a:solidFill>
+          <a:schemeClr val="phClr"/>
+        </a:solidFill>
+      </a:bgFillStyleLst>
+    </a:fmtScheme>
+  </a:themeElements>
+</a:theme>
 </file>
</xml_diff>

<commit_message>
Aggiornata inefficacia SCIA per modelli SC e 3PG e 8PG10
</commit_message>
<xml_diff>
--- a/modelli/758/758_3PG.docx
+++ b/modelli/758/758_3PG.docx
@@ -1098,16 +1098,17 @@
         </w:rPr>
         <w:t xml:space="preserve"> venivano accertate le seguenti contravvenzioni alla normativa vigente in materia di sicurezza del lavoro a carico del contravventore già identificato ed indicato in oggetto:</w:t>
       </w:r>
-      <w:r>
-        <w:rPr>
-          <w:rFonts w:eastAsia="Noto Serif CJK SC" w:cs="Lohit Devanagari"/>
-          <w:color w:val="auto"/>
-          <w:kern w:val="2"/>
-          <w:sz w:val="24"/>
-          <w:szCs w:val="24"/>
-          <w:lang w:val="it-IT" w:eastAsia="zh-CN" w:bidi="hi-IN"/>
-        </w:rPr>
-        <w:commentReference w:id="0"/>
+    </w:p>
+    <w:p>
+      <w:pPr>
+        <w:pStyle w:val="BodyText"/>
+        <w:rPr/>
+      </w:pPr>
+      <w:r>
+        <w:rPr>
+          <w:rStyle w:val="DamodificareEG"/>
+        </w:rPr>
+        <w:t>[Copia-incolla se SCIA omessa in luoghi di lavoro particolari in cat. C (es. autorimesse, CT, …)]</w:t>
       </w:r>
     </w:p>
     <w:tbl>
@@ -1143,17 +1144,14 @@
           </w:tcPr>
           <w:p>
             <w:pPr>
-              <w:pStyle w:val="Titolotabella"/>
-              <w:widowControl w:val="false"/>
-              <w:jc w:val="center"/>
-              <w:rPr/>
-            </w:pPr>
-            <w:r>
-              <w:rPr>
-                <w:sz w:val="20"/>
-                <w:szCs w:val="20"/>
-              </w:rPr>
-              <w:t>Numero</w:t>
+              <w:pStyle w:val="Normal"/>
+              <w:rPr/>
+            </w:pPr>
+            <w:r>
+              <w:rPr>
+                <w:rStyle w:val="DamodificareEG"/>
+              </w:rPr>
+              <w:t>0</w:t>
             </w:r>
           </w:p>
         </w:tc>
@@ -1168,19 +1166,15 @@
           </w:tcPr>
           <w:p>
             <w:pPr>
-              <w:pStyle w:val="Titolotabella"/>
-              <w:widowControl w:val="false"/>
-              <w:rPr>
-                <w:sz w:val="20"/>
-                <w:szCs w:val="20"/>
-              </w:rPr>
-            </w:pPr>
-            <w:r>
-              <w:rPr>
-                <w:sz w:val="20"/>
-                <w:szCs w:val="20"/>
-              </w:rPr>
-              <w:t>Contravvenzioni</w:t>
+              <w:pStyle w:val="Normal"/>
+              <w:widowControl w:val="false"/>
+              <w:rPr/>
+            </w:pPr>
+            <w:r>
+              <w:rPr>
+                <w:rStyle w:val="DamodificareEG"/>
+              </w:rPr>
+              <w:t>Articolo 20, Decreto legislativo 8 marzo 2006, n. 139,</w:t>
             </w:r>
           </w:p>
         </w:tc>
@@ -1196,6 +1190,117 @@
           </w:tcPr>
           <w:p>
             <w:pPr>
+              <w:pStyle w:val="Normal"/>
+              <w:widowControl w:val="false"/>
+              <w:rPr/>
+            </w:pPr>
+            <w:r>
+              <w:rPr>
+                <w:rStyle w:val="DamodificareEG"/>
+              </w:rPr>
+              <w:t>Omessa presentazione della segnalazione certificata di inizio attività ai fini antincendio (SCIA) che sostituisce la richiesta di certificato di prevenzione incendi (CPI) ai sensi dell’art. 19 della legge 241/90 per le attività di categoria C di cui all'allegato I al DPR 151/11.</w:t>
+            </w:r>
+          </w:p>
+        </w:tc>
+      </w:tr>
+    </w:tbl>
+    <w:p>
+      <w:pPr>
+        <w:pStyle w:val="BodyText"/>
+        <w:rPr>
+          <w:rStyle w:val="DamodificareEG"/>
+        </w:rPr>
+      </w:pPr>
+      <w:r>
+        <w:rPr/>
+      </w:r>
+    </w:p>
+    <w:tbl>
+      <w:tblPr>
+        <w:tblW w:w="5000" w:type="pct"/>
+        <w:jc w:val="left"/>
+        <w:tblInd w:w="55" w:type="dxa"/>
+        <w:tblLayout w:type="fixed"/>
+        <w:tblCellMar>
+          <w:top w:w="55" w:type="dxa"/>
+          <w:left w:w="55" w:type="dxa"/>
+          <w:bottom w:w="55" w:type="dxa"/>
+          <w:right w:w="55" w:type="dxa"/>
+        </w:tblCellMar>
+      </w:tblPr>
+      <w:tblGrid>
+        <w:gridCol w:w="1132"/>
+        <w:gridCol w:w="4244"/>
+        <w:gridCol w:w="4262"/>
+      </w:tblGrid>
+      <w:tr>
+        <w:trPr>
+          <w:tblHeader w:val="true"/>
+        </w:trPr>
+        <w:tc>
+          <w:tcPr>
+            <w:tcW w:w="1132" w:type="dxa"/>
+            <w:tcBorders>
+              <w:top w:val="single" w:sz="4" w:space="0" w:color="000000"/>
+              <w:left w:val="single" w:sz="4" w:space="0" w:color="000000"/>
+              <w:bottom w:val="single" w:sz="4" w:space="0" w:color="000000"/>
+            </w:tcBorders>
+          </w:tcPr>
+          <w:p>
+            <w:pPr>
+              <w:pStyle w:val="Titolotabella"/>
+              <w:widowControl w:val="false"/>
+              <w:jc w:val="center"/>
+              <w:rPr/>
+            </w:pPr>
+            <w:r>
+              <w:rPr>
+                <w:sz w:val="20"/>
+                <w:szCs w:val="20"/>
+              </w:rPr>
+              <w:t>Numero</w:t>
+            </w:r>
+          </w:p>
+        </w:tc>
+        <w:tc>
+          <w:tcPr>
+            <w:tcW w:w="4244" w:type="dxa"/>
+            <w:tcBorders>
+              <w:top w:val="single" w:sz="4" w:space="0" w:color="000000"/>
+              <w:left w:val="single" w:sz="4" w:space="0" w:color="000000"/>
+              <w:bottom w:val="single" w:sz="4" w:space="0" w:color="000000"/>
+            </w:tcBorders>
+          </w:tcPr>
+          <w:p>
+            <w:pPr>
+              <w:pStyle w:val="Titolotabella"/>
+              <w:widowControl w:val="false"/>
+              <w:rPr>
+                <w:sz w:val="20"/>
+                <w:szCs w:val="20"/>
+              </w:rPr>
+            </w:pPr>
+            <w:r>
+              <w:rPr>
+                <w:sz w:val="20"/>
+                <w:szCs w:val="20"/>
+              </w:rPr>
+              <w:t>Contravvenzioni</w:t>
+            </w:r>
+          </w:p>
+        </w:tc>
+        <w:tc>
+          <w:tcPr>
+            <w:tcW w:w="4262" w:type="dxa"/>
+            <w:tcBorders>
+              <w:top w:val="single" w:sz="4" w:space="0" w:color="000000"/>
+              <w:left w:val="single" w:sz="4" w:space="0" w:color="000000"/>
+              <w:bottom w:val="single" w:sz="4" w:space="0" w:color="000000"/>
+              <w:right w:val="single" w:sz="4" w:space="0" w:color="000000"/>
+            </w:tcBorders>
+          </w:tcPr>
+          <w:p>
+            <w:pPr>
               <w:pStyle w:val="Titolotabella"/>
               <w:widowControl w:val="false"/>
               <w:rPr>
@@ -1229,10 +1334,24 @@
               <w:rPr/>
             </w:pPr>
             <w:r>
-              <w:rPr>
-                <w:rStyle w:val="DamodificareEG"/>
-              </w:rPr>
-              <w:t>0</w:t>
+              <w:rPr/>
+              <w:fldChar w:fldCharType="begin"/>
+            </w:r>
+            <w:r>
+              <w:rPr/>
+              <w:instrText xml:space="preserve"> MERGEFIELD $ELENCO_SITUAZIONE_CONTRAVVENZIONI.Codice </w:instrText>
+            </w:r>
+            <w:r>
+              <w:rPr/>
+              <w:fldChar w:fldCharType="separate"/>
+            </w:r>
+            <w:r>
+              <w:rPr/>
+              <w:t>&lt;$ELENCO_SITUAZIONE_CONTRAVVENZIONI.Codice&gt;</w:t>
+            </w:r>
+            <w:r>
+              <w:rPr/>
+              <w:fldChar w:fldCharType="end"/>
             </w:r>
           </w:p>
         </w:tc>
@@ -1251,10 +1370,24 @@
               <w:rPr/>
             </w:pPr>
             <w:r>
-              <w:rPr>
-                <w:rStyle w:val="DamodificareEG"/>
-              </w:rPr>
-              <w:t>Articolo 20, Decreto legislativo 8 marzo 2006, n. 139,</w:t>
+              <w:rPr/>
+              <w:fldChar w:fldCharType="begin"/>
+            </w:r>
+            <w:r>
+              <w:rPr/>
+              <w:instrText xml:space="preserve"> MERGEFIELD $ELENCO_SITUAZIONE_CONTRAVVENZIONI.Descrizione </w:instrText>
+            </w:r>
+            <w:r>
+              <w:rPr/>
+              <w:fldChar w:fldCharType="separate"/>
+            </w:r>
+            <w:r>
+              <w:rPr/>
+              <w:t>&lt;$ELENCO_SITUAZIONE_CONTRAVVENZIONI.Descrizione&gt;</w:t>
+            </w:r>
+            <w:r>
+              <w:rPr/>
+              <w:fldChar w:fldCharType="end"/>
             </w:r>
           </w:p>
         </w:tc>
@@ -1274,103 +1407,6 @@
               <w:rPr/>
             </w:pPr>
             <w:r>
-              <w:rPr>
-                <w:rStyle w:val="DamodificareEG"/>
-              </w:rPr>
-              <w:t>Omessa presentazione della segnalazione certificata di inizio attività (SCIA) che sostituisce la richiesta di certificato di prevenzione incendi (CPI) ai sensi dell’art. 19 della legge 241/90 per le attività di categoria C di cui all'allegato I al DPR 151/11.</w:t>
-            </w:r>
-          </w:p>
-        </w:tc>
-      </w:tr>
-      <w:tr>
-        <w:trPr/>
-        <w:tc>
-          <w:tcPr>
-            <w:tcW w:w="1132" w:type="dxa"/>
-            <w:tcBorders>
-              <w:left w:val="single" w:sz="4" w:space="0" w:color="000000"/>
-              <w:bottom w:val="single" w:sz="4" w:space="0" w:color="000000"/>
-            </w:tcBorders>
-          </w:tcPr>
-          <w:p>
-            <w:pPr>
-              <w:pStyle w:val="Normal"/>
-              <w:rPr/>
-            </w:pPr>
-            <w:r>
-              <w:rPr/>
-              <w:fldChar w:fldCharType="begin"/>
-            </w:r>
-            <w:r>
-              <w:rPr/>
-              <w:instrText xml:space="preserve"> MERGEFIELD $ELENCO_SITUAZIONE_CONTRAVVENZIONI.Codice </w:instrText>
-            </w:r>
-            <w:r>
-              <w:rPr/>
-              <w:fldChar w:fldCharType="separate"/>
-            </w:r>
-            <w:r>
-              <w:rPr/>
-              <w:t>&lt;$ELENCO_SITUAZIONE_CONTRAVVENZIONI.Codice&gt;</w:t>
-            </w:r>
-            <w:r>
-              <w:rPr/>
-              <w:fldChar w:fldCharType="end"/>
-            </w:r>
-          </w:p>
-        </w:tc>
-        <w:tc>
-          <w:tcPr>
-            <w:tcW w:w="4244" w:type="dxa"/>
-            <w:tcBorders>
-              <w:left w:val="single" w:sz="4" w:space="0" w:color="000000"/>
-              <w:bottom w:val="single" w:sz="4" w:space="0" w:color="000000"/>
-            </w:tcBorders>
-          </w:tcPr>
-          <w:p>
-            <w:pPr>
-              <w:pStyle w:val="Normal"/>
-              <w:widowControl w:val="false"/>
-              <w:rPr/>
-            </w:pPr>
-            <w:r>
-              <w:rPr/>
-              <w:fldChar w:fldCharType="begin"/>
-            </w:r>
-            <w:r>
-              <w:rPr/>
-              <w:instrText xml:space="preserve"> MERGEFIELD $ELENCO_SITUAZIONE_CONTRAVVENZIONI.Descrizione </w:instrText>
-            </w:r>
-            <w:r>
-              <w:rPr/>
-              <w:fldChar w:fldCharType="separate"/>
-            </w:r>
-            <w:r>
-              <w:rPr/>
-              <w:t>&lt;$ELENCO_SITUAZIONE_CONTRAVVENZIONI.Descrizione&gt;</w:t>
-            </w:r>
-            <w:r>
-              <w:rPr/>
-              <w:fldChar w:fldCharType="end"/>
-            </w:r>
-          </w:p>
-        </w:tc>
-        <w:tc>
-          <w:tcPr>
-            <w:tcW w:w="4262" w:type="dxa"/>
-            <w:tcBorders>
-              <w:left w:val="single" w:sz="4" w:space="0" w:color="000000"/>
-              <w:bottom w:val="single" w:sz="4" w:space="0" w:color="000000"/>
-              <w:right w:val="single" w:sz="4" w:space="0" w:color="000000"/>
-            </w:tcBorders>
-          </w:tcPr>
-          <w:p>
-            <w:pPr>
-              <w:pStyle w:val="Normal"/>
-              <w:widowControl w:val="false"/>
-              <w:rPr/>
-            </w:pPr>
-            <w:r>
               <w:rPr/>
               <w:fldChar w:fldCharType="begin"/>
             </w:r>
@@ -1397,13 +1433,48 @@
     <w:p>
       <w:pPr>
         <w:pStyle w:val="BodyText"/>
-        <w:rPr>
-          <w:rFonts w:ascii="Liberation Serif" w:hAnsi="Liberation Serif" w:eastAsia="Noto Serif CJK SC" w:cs="Lohit Devanagari"/>
-          <w:color w:val="auto"/>
+        <w:rPr/>
+      </w:pPr>
+      <w:r>
+        <w:rPr/>
+      </w:r>
+    </w:p>
+    <w:p>
+      <w:pPr>
+        <w:pStyle w:val="BodyText"/>
+        <w:rPr/>
+      </w:pPr>
+      <w:r>
+        <w:rPr>
+          <w:rFonts w:eastAsia="Noto Serif CJK SC" w:cs="Lohit Devanagari"/>
           <w:kern w:val="2"/>
           <w:sz w:val="24"/>
           <w:szCs w:val="24"/>
           <w:lang w:val="it-IT" w:eastAsia="zh-CN" w:bidi="hi-IN"/>
+        </w:rPr>
+        <w:t>Il datore di lavoro è stato individuato tramite la visura camerale allegata, eventuali altri contravventori tramite le deleghe di funzioni per le attività di prevenzione contro i rischi per la salute e sicurezza sul lavoro allegate.</w:t>
+      </w:r>
+    </w:p>
+    <w:p>
+      <w:pPr>
+        <w:pStyle w:val="Heading3"/>
+        <w:numPr>
+          <w:ilvl w:val="2"/>
+          <w:numId w:val="1"/>
+        </w:numPr>
+        <w:rPr/>
+      </w:pPr>
+      <w:r>
+        <w:rPr/>
+        <w:t>Prescrizioni e termini per la regolarizzazione</w:t>
+      </w:r>
+    </w:p>
+    <w:p>
+      <w:pPr>
+        <w:pStyle w:val="BodyText"/>
+        <w:keepNext w:val="true"/>
+        <w:rPr>
+          <w:lang w:val="it-IT"/>
         </w:rPr>
       </w:pPr>
       <w:r>
@@ -1415,6 +1486,7 @@
           <w:szCs w:val="24"/>
           <w:lang w:val="it-IT" w:eastAsia="zh-CN" w:bidi="hi-IN"/>
         </w:rPr>
+        <w:t>Considerata la natura permanente dei reati citati, visto l’art. 20 del DLgs 758/94, i sottoscritti Ufficiali ed Agenti di Polizia Giudiziaria impartiscono al contravventore le seguenti prescrizioni allo scopo di eliminare i reati accertati e di impedire ulteriori conseguenze:</w:t>
       </w:r>
     </w:p>
     <w:p>
@@ -1431,52 +1503,7 @@
           <w:szCs w:val="24"/>
           <w:lang w:val="it-IT" w:eastAsia="zh-CN" w:bidi="hi-IN"/>
         </w:rPr>
-        <w:t>Il datore di lavoro era individuato tramite la visura camerale allegata, eventuali altri contravventori tramite le deleghe di funzioni per le attività di prevenzione contro i rischi per la salute e sicurezza sul lavoro allegate.</w:t>
-      </w:r>
-    </w:p>
-    <w:p>
-      <w:pPr>
-        <w:pStyle w:val="Heading3"/>
-        <w:numPr>
-          <w:ilvl w:val="2"/>
-          <w:numId w:val="1"/>
-        </w:numPr>
-        <w:rPr/>
-      </w:pPr>
-      <w:r>
-        <w:rPr/>
-        <w:t>Prescrizioni e termini per la regolarizzazione</w:t>
-      </w:r>
-    </w:p>
-    <w:p>
-      <w:pPr>
-        <w:pStyle w:val="BodyText"/>
-        <w:keepNext w:val="true"/>
-        <w:rPr>
-          <w:lang w:val="it-IT"/>
-        </w:rPr>
-      </w:pPr>
-      <w:r>
-        <w:rPr>
-          <w:rFonts w:eastAsia="Noto Serif CJK SC" w:cs="Lohit Devanagari"/>
-          <w:color w:val="auto"/>
-          <w:kern w:val="2"/>
-          <w:sz w:val="24"/>
-          <w:szCs w:val="24"/>
-          <w:lang w:val="it-IT" w:eastAsia="zh-CN" w:bidi="hi-IN"/>
-        </w:rPr>
-        <w:t>Considerata la natura permanente dei reati citati, visto l’art. 20 del DLgs 758/94, i sottoscritti Ufficiali ed Agenti di Polizia Giudiziaria impartiscono al contravventore le seguenti prescrizioni allo scopo di eliminare i reati accertati e di impedire ulteriori conseguenze:</w:t>
-      </w:r>
-      <w:r>
-        <w:rPr>
-          <w:rFonts w:eastAsia="Noto Serif CJK SC" w:cs="Lohit Devanagari"/>
-          <w:color w:val="auto"/>
-          <w:kern w:val="2"/>
-          <w:sz w:val="24"/>
-          <w:szCs w:val="24"/>
-          <w:lang w:val="it-IT" w:eastAsia="zh-CN" w:bidi="hi-IN"/>
-        </w:rPr>
-        <w:commentReference w:id="1"/>
+        <w:t>[Copia-incolla per SCIA omessa o inefficace]</w:t>
       </w:r>
     </w:p>
     <w:tbl>
@@ -1512,13 +1539,14 @@
           </w:tcPr>
           <w:p>
             <w:pPr>
-              <w:pStyle w:val="Intestazionetabella"/>
-              <w:widowControl w:val="false"/>
-              <w:rPr/>
-            </w:pPr>
-            <w:r>
-              <w:rPr/>
-              <w:t>Numero</w:t>
+              <w:pStyle w:val="Contenutotabella"/>
+              <w:rPr/>
+            </w:pPr>
+            <w:r>
+              <w:rPr>
+                <w:rStyle w:val="DamodificareEG"/>
+              </w:rPr>
+              <w:t>0</w:t>
             </w:r>
           </w:p>
         </w:tc>
@@ -1534,39 +1562,84 @@
           </w:tcPr>
           <w:p>
             <w:pPr>
-              <w:pStyle w:val="Intestazionetabella"/>
-              <w:widowControl w:val="false"/>
-              <w:rPr/>
-            </w:pPr>
-            <w:r>
-              <w:rPr/>
-              <w:t>Prescrizioni</w:t>
+              <w:pStyle w:val="Contenutotabella"/>
+              <w:widowControl w:val="false"/>
+              <w:bidi w:val="0"/>
+              <w:rPr/>
+            </w:pPr>
+            <w:r>
+              <w:rPr>
+                <w:rStyle w:val="DamodificareEG"/>
+              </w:rPr>
+              <w:t xml:space="preserve">Poiché eventuali segnalazioni certificate di inizio attività ai fini antincendio già presentate a questo Comando sono </w:t>
+            </w:r>
+            <w:r>
+              <w:rPr>
+                <w:rStyle w:val="DamodificareEG"/>
+              </w:rPr>
+              <w:t>dichiarate</w:t>
+            </w:r>
+            <w:r>
+              <w:rPr>
+                <w:rStyle w:val="DamodificareEG"/>
+              </w:rPr>
+              <w:t xml:space="preserve"> inefficaci oppure è stata omessa la presentazione di segnalazione certificata di inizio attività ai fini antincendio, deve essere presentata a questo Comando segnalazione certificata di inizio attività ai fini antincendio per le attività …, con le modalità previste all’art. 4 del DPR 151/11.</w:t>
             </w:r>
           </w:p>
         </w:tc>
       </w:tr>
+    </w:tbl>
+    <w:p>
+      <w:pPr>
+        <w:pStyle w:val="BodyText"/>
+        <w:rPr>
+          <w:rStyle w:val="DamodificareEG"/>
+        </w:rPr>
+      </w:pPr>
+      <w:r>
+        <w:rPr/>
+      </w:r>
+    </w:p>
+    <w:tbl>
+      <w:tblPr>
+        <w:tblW w:w="5000" w:type="pct"/>
+        <w:jc w:val="left"/>
+        <w:tblInd w:w="57" w:type="dxa"/>
+        <w:tblLayout w:type="fixed"/>
+        <w:tblCellMar>
+          <w:top w:w="57" w:type="dxa"/>
+          <w:left w:w="57" w:type="dxa"/>
+          <w:bottom w:w="57" w:type="dxa"/>
+          <w:right w:w="57" w:type="dxa"/>
+        </w:tblCellMar>
+      </w:tblPr>
+      <w:tblGrid>
+        <w:gridCol w:w="1134"/>
+        <w:gridCol w:w="8503"/>
+      </w:tblGrid>
       <w:tr>
         <w:trPr>
+          <w:tblHeader w:val="true"/>
           <w:cantSplit w:val="true"/>
         </w:trPr>
         <w:tc>
           <w:tcPr>
             <w:tcW w:w="1134" w:type="dxa"/>
             <w:tcBorders>
+              <w:top w:val="single" w:sz="4" w:space="0" w:color="000000"/>
               <w:left w:val="single" w:sz="4" w:space="0" w:color="000000"/>
               <w:bottom w:val="single" w:sz="4" w:space="0" w:color="000000"/>
             </w:tcBorders>
           </w:tcPr>
           <w:p>
             <w:pPr>
-              <w:pStyle w:val="Contenutotabella"/>
-              <w:rPr/>
-            </w:pPr>
-            <w:r>
-              <w:rPr>
-                <w:rStyle w:val="DamodificareEG"/>
-              </w:rPr>
-              <w:t>0</w:t>
+              <w:pStyle w:val="Intestazionetabella"/>
+              <w:widowControl w:val="false"/>
+              <w:rPr/>
+            </w:pPr>
+            <w:r>
+              <w:rPr/>
+              <w:t>Numero</w:t>
             </w:r>
           </w:p>
         </w:tc>
@@ -1574,6 +1647,7 @@
           <w:tcPr>
             <w:tcW w:w="8503" w:type="dxa"/>
             <w:tcBorders>
+              <w:top w:val="single" w:sz="4" w:space="0" w:color="000000"/>
               <w:left w:val="single" w:sz="4" w:space="0" w:color="000000"/>
               <w:bottom w:val="single" w:sz="4" w:space="0" w:color="000000"/>
               <w:right w:val="single" w:sz="4" w:space="0" w:color="000000"/>
@@ -1581,15 +1655,13 @@
           </w:tcPr>
           <w:p>
             <w:pPr>
-              <w:pStyle w:val="Contenutotabella"/>
-              <w:widowControl w:val="false"/>
-              <w:rPr/>
-            </w:pPr>
-            <w:r>
-              <w:rPr>
-                <w:rStyle w:val="DamodificareEG"/>
-              </w:rPr>
-              <w:t>Deve essere presentata a questo Comando SCIA con le modalità previste all’art. 4 del DPR 151/11, in quanto l'attività risulta compresa nella categoria di cui all'allegato I.</w:t>
+              <w:pStyle w:val="Intestazionetabella"/>
+              <w:widowControl w:val="false"/>
+              <w:rPr/>
+            </w:pPr>
+            <w:r>
+              <w:rPr/>
+              <w:t>Prescrizioni</w:t>
             </w:r>
           </w:p>
         </w:tc>
@@ -1753,7 +1825,9 @@
               <w:rPr/>
             </w:pPr>
             <w:r>
-              <w:rPr/>
+              <w:rPr>
+                <w:rStyle w:val="DamodificareEG"/>
+              </w:rPr>
               <w:t>Numero prescrizione</w:t>
             </w:r>
           </w:p>
@@ -1775,7 +1849,9 @@
               <w:rPr/>
             </w:pPr>
             <w:r>
-              <w:rPr/>
+              <w:rPr>
+                <w:rStyle w:val="DamodificareEG"/>
+              </w:rPr>
               <w:t>Termini [giorni]</w:t>
             </w:r>
           </w:p>
@@ -1802,7 +1878,31 @@
               <w:rPr>
                 <w:rStyle w:val="DamodificareEG"/>
               </w:rPr>
-              <w:t>0</w:t>
+              <w:fldChar w:fldCharType="begin"/>
+            </w:r>
+            <w:r>
+              <w:rPr>
+                <w:rStyle w:val="DamodificareEG"/>
+              </w:rPr>
+              <w:instrText xml:space="preserve"> MERGEFIELD $ELENCO_TERMINI_ADEMPIMENTI.Codice </w:instrText>
+            </w:r>
+            <w:r>
+              <w:rPr>
+                <w:rStyle w:val="DamodificareEG"/>
+              </w:rPr>
+              <w:fldChar w:fldCharType="separate"/>
+            </w:r>
+            <w:r>
+              <w:rPr>
+                <w:rStyle w:val="DamodificareEG"/>
+              </w:rPr>
+              <w:t>&lt;$ELENCO_TERMINI_ADEMPIMENTI.Codice&gt;</w:t>
+            </w:r>
+            <w:r>
+              <w:rPr>
+                <w:rStyle w:val="DamodificareEG"/>
+              </w:rPr>
+              <w:fldChar w:fldCharType="end"/>
             </w:r>
           </w:p>
         </w:tc>
@@ -1824,82 +1924,30 @@
               <w:rPr>
                 <w:rStyle w:val="DamodificareEG"/>
               </w:rPr>
-              <w:t>120</w:t>
-            </w:r>
-          </w:p>
-        </w:tc>
-      </w:tr>
-      <w:tr>
-        <w:trPr>
-          <w:cantSplit w:val="true"/>
-        </w:trPr>
-        <w:tc>
-          <w:tcPr>
-            <w:tcW w:w="4819" w:type="dxa"/>
-            <w:tcBorders>
-              <w:left w:val="single" w:sz="4" w:space="0" w:color="000000"/>
-              <w:bottom w:val="single" w:sz="4" w:space="0" w:color="000000"/>
-            </w:tcBorders>
-          </w:tcPr>
-          <w:p>
-            <w:pPr>
-              <w:pStyle w:val="Contenutotabella"/>
-              <w:rPr/>
-            </w:pPr>
-            <w:r>
-              <w:rPr/>
               <w:fldChar w:fldCharType="begin"/>
             </w:r>
             <w:r>
-              <w:rPr/>
-              <w:instrText xml:space="preserve"> MERGEFIELD $ELENCO_TERMINI_ADEMPIMENTI.Codice </w:instrText>
-            </w:r>
-            <w:r>
-              <w:rPr/>
+              <w:rPr>
+                <w:rStyle w:val="DamodificareEG"/>
+              </w:rPr>
+              <w:instrText xml:space="preserve"> MERGEFIELD $ELENCO_TERMINI_ADEMPIMENTI.Descrizione </w:instrText>
+            </w:r>
+            <w:r>
+              <w:rPr>
+                <w:rStyle w:val="DamodificareEG"/>
+              </w:rPr>
               <w:fldChar w:fldCharType="separate"/>
             </w:r>
             <w:r>
-              <w:rPr/>
-              <w:t>&lt;$ELENCO_TERMINI_ADEMPIMENTI.Codice&gt;</w:t>
-            </w:r>
-            <w:r>
-              <w:rPr/>
-              <w:fldChar w:fldCharType="end"/>
-            </w:r>
-          </w:p>
-        </w:tc>
-        <w:tc>
-          <w:tcPr>
-            <w:tcW w:w="4818" w:type="dxa"/>
-            <w:tcBorders>
-              <w:left w:val="single" w:sz="4" w:space="0" w:color="000000"/>
-              <w:bottom w:val="single" w:sz="4" w:space="0" w:color="000000"/>
-              <w:right w:val="single" w:sz="4" w:space="0" w:color="000000"/>
-            </w:tcBorders>
-          </w:tcPr>
-          <w:p>
-            <w:pPr>
-              <w:pStyle w:val="Contenutotabella"/>
-              <w:rPr/>
-            </w:pPr>
-            <w:r>
-              <w:rPr/>
-              <w:fldChar w:fldCharType="begin"/>
-            </w:r>
-            <w:r>
-              <w:rPr/>
-              <w:instrText xml:space="preserve"> MERGEFIELD $ELENCO_TERMINI_ADEMPIMENTI.Descrizione </w:instrText>
-            </w:r>
-            <w:r>
-              <w:rPr/>
-              <w:fldChar w:fldCharType="separate"/>
-            </w:r>
-            <w:r>
-              <w:rPr/>
+              <w:rPr>
+                <w:rStyle w:val="DamodificareEG"/>
+              </w:rPr>
               <w:t>&lt;$ELENCO_TERMINI_ADEMPIMENTI.Descrizione&gt;</w:t>
             </w:r>
             <w:r>
-              <w:rPr/>
+              <w:rPr>
+                <w:rStyle w:val="DamodificareEG"/>
+              </w:rPr>
               <w:fldChar w:fldCharType="end"/>
             </w:r>
           </w:p>
@@ -2496,15 +2544,6 @@
         <w:t>deleghe di funzioni.</w:t>
       </w:r>
     </w:p>
-    <w:p>
-      <w:pPr>
-        <w:pStyle w:val="BodyText"/>
-        <w:rPr/>
-      </w:pPr>
-      <w:r>
-        <w:rPr/>
-      </w:r>
-    </w:p>
     <w:tbl>
       <w:tblPr>
         <w:tblW w:w="5000" w:type="pct"/>
@@ -2706,7 +2745,9 @@
       </w:r>
     </w:p>
     <w:sectPr>
-      <w:footerReference w:type="default" r:id="rId3"/>
+      <w:footerReference w:type="even" r:id="rId3"/>
+      <w:footerReference w:type="default" r:id="rId4"/>
+      <w:footerReference w:type="first" r:id="rId5"/>
       <w:type w:val="nextPage"/>
       <w:pgSz w:w="11906" w:h="16838"/>
       <w:pgMar w:left="1134" w:right="1134" w:gutter="0" w:header="0" w:top="1134" w:footer="1134" w:bottom="1693"/>
@@ -2719,100 +2760,106 @@
 </w:document>
 </file>
 
-<file path=word/comments.xml><?xml version="1.0" encoding="utf-8"?>
-<w:comments xmlns:o="urn:schemas-microsoft-com:office:office" xmlns:r="http://schemas.openxmlformats.org/officeDocument/2006/relationships" xmlns:v="urn:schemas-microsoft-com:vml" xmlns:w="http://schemas.openxmlformats.org/wordprocessingml/2006/main" xmlns:w10="urn:schemas-microsoft-com:office:word" xmlns:wp="http://schemas.openxmlformats.org/drawingml/2006/wordprocessingDrawing" xmlns:wps="http://schemas.microsoft.com/office/word/2010/wordprocessingShape" xmlns:wpg="http://schemas.microsoft.com/office/word/2010/wordprocessingGroup" xmlns:mc="http://schemas.openxmlformats.org/markup-compatibility/2006" xmlns:wp14="http://schemas.microsoft.com/office/word/2010/wordprocessingDrawing" xmlns:w14="http://schemas.microsoft.com/office/word/2010/wordml" xmlns:w15="http://schemas.microsoft.com/office/word/2012/wordml" mc:Ignorable="w14 wp14 w15">
-  <w:comment w:id="0" w:author="Autore sconosciuto" w:date="2023-10-16T08:48:38Z" w:initials="">
-    <w:p>
-      <w:pPr>
-        <w:kinsoku w:val="true"/>
-        <w:overflowPunct w:val="false"/>
-        <w:autoSpaceDE w:val="true"/>
-        <w:bidi w:val="0"/>
-        <w:spacing w:before="0" w:after="0" w:lineRule="auto" w:line="240"/>
-        <w:ind w:hanging="0"/>
-        <w:jc w:val="left"/>
-        <w:rPr/>
-      </w:pPr>
-      <w:r>
-        <w:rPr>
-          <w:rFonts w:eastAsia="Noto Serif CJK SC" w:cs="Lohit Devanagari" w:ascii="Liberation Serif" w:hAnsi="Liberation Serif"/>
-          <w:b w:val="false"/>
-          <w:bCs w:val="false"/>
-          <w:i w:val="false"/>
-          <w:iCs w:val="false"/>
-          <w:caps w:val="false"/>
-          <w:smallCaps w:val="false"/>
-          <w:strike w:val="false"/>
-          <w:dstrike w:val="false"/>
-          <w:outline w:val="false"/>
-          <w:shadow w:val="false"/>
-          <w:emboss w:val="false"/>
-          <w:imprint w:val="false"/>
-          <w:color w:val="auto"/>
-          <w:spacing w:val="0"/>
-          <w:w w:val="100"/>
-          <w:kern w:val="2"/>
-          <w:position w:val="0"/>
-          <w:sz w:val="20"/>
-          <w:szCs w:val="24"/>
-          <w:u w:val="none"/>
-          <w:shd w:fill="auto" w:val="clear"/>
-          <w:vertAlign w:val="baseline"/>
-          <w:em w:val="none"/>
-          <w:lang w:bidi="hi-IN" w:eastAsia="zh-CN" w:val="it-IT"/>
-        </w:rPr>
-        <w:t>La contravvenzione art. 20 DLgs 139/06 deve essere cancellata nei luoghi di lavoro propriamente detti. Usare art. 64 DLgs 81/08.</w:t>
-      </w:r>
-    </w:p>
-  </w:comment>
-  <w:comment w:id="1" w:author="Autore sconosciuto" w:date="2023-10-16T08:51:44Z" w:initials="">
-    <w:p>
-      <w:pPr>
-        <w:kinsoku w:val="true"/>
-        <w:overflowPunct w:val="false"/>
-        <w:autoSpaceDE w:val="true"/>
-        <w:bidi w:val="0"/>
-        <w:spacing w:before="0" w:after="0" w:lineRule="auto" w:line="240"/>
-        <w:ind w:left="0" w:right="0" w:hanging="0"/>
-        <w:jc w:val="left"/>
-        <w:rPr/>
-      </w:pPr>
-      <w:r>
-        <w:rPr>
-          <w:rFonts w:cs="Lohit Devanagari" w:eastAsia="Noto Serif CJK SC" w:ascii="Liberation Serif" w:hAnsi="Liberation Serif"/>
-          <w:b w:val="false"/>
-          <w:bCs w:val="false"/>
-          <w:i w:val="false"/>
-          <w:iCs w:val="false"/>
-          <w:caps w:val="false"/>
-          <w:smallCaps w:val="false"/>
-          <w:strike w:val="false"/>
-          <w:dstrike w:val="false"/>
-          <w:outline w:val="false"/>
-          <w:shadow w:val="false"/>
-          <w:emboss w:val="false"/>
-          <w:imprint w:val="false"/>
-          <w:color w:val="auto"/>
-          <w:spacing w:val="0"/>
-          <w:w w:val="100"/>
-          <w:kern w:val="2"/>
-          <w:position w:val="0"/>
-          <w:sz w:val="20"/>
-          <w:szCs w:val="24"/>
-          <w:u w:val="none"/>
-          <w:shd w:fill="auto" w:val="clear"/>
-          <w:vertAlign w:val="baseline"/>
-          <w:em w:val="none"/>
-          <w:lang w:eastAsia="zh-CN" w:val="it-IT" w:bidi="hi-IN"/>
-        </w:rPr>
-        <w:t>La contravvenzione art. 20 DLgs 139/06 deve essere cancellata nei luoghi di lavoro propriamente detti. Usare art. 64 DLgs 81/08.</w:t>
-      </w:r>
-    </w:p>
-  </w:comment>
-</w:comments>
+<file path=word/footer1.xml><?xml version="1.0" encoding="utf-8"?>
+<w:ftr xmlns:o="urn:schemas-microsoft-com:office:office" xmlns:r="http://schemas.openxmlformats.org/officeDocument/2006/relationships" xmlns:v="urn:schemas-microsoft-com:vml" xmlns:w="http://schemas.openxmlformats.org/wordprocessingml/2006/main" xmlns:w10="urn:schemas-microsoft-com:office:word" xmlns:wp="http://schemas.openxmlformats.org/drawingml/2006/wordprocessingDrawing" xmlns:wps="http://schemas.microsoft.com/office/word/2010/wordprocessingShape" xmlns:wpg="http://schemas.microsoft.com/office/word/2010/wordprocessingGroup" xmlns:mc="http://schemas.openxmlformats.org/markup-compatibility/2006" xmlns:wp14="http://schemas.microsoft.com/office/word/2010/wordprocessingDrawing" xmlns:w14="http://schemas.microsoft.com/office/word/2010/wordml" xmlns:w15="http://schemas.microsoft.com/office/word/2012/wordml" mc:Ignorable="w14 wp14 w15">
+  <w:p>
+    <w:pPr>
+      <w:pStyle w:val="Footer"/>
+      <w:rPr/>
+    </w:pPr>
+    <w:r>
+      <w:rPr/>
+    </w:r>
+  </w:p>
+</w:ftr>
 </file>
 
-<file path=word/footer1.xml><?xml version="1.0" encoding="utf-8"?>
+<file path=word/footer2.xml><?xml version="1.0" encoding="utf-8"?>
+<w:ftr xmlns:o="urn:schemas-microsoft-com:office:office" xmlns:r="http://schemas.openxmlformats.org/officeDocument/2006/relationships" xmlns:v="urn:schemas-microsoft-com:vml" xmlns:w="http://schemas.openxmlformats.org/wordprocessingml/2006/main" xmlns:w10="urn:schemas-microsoft-com:office:word" xmlns:wp="http://schemas.openxmlformats.org/drawingml/2006/wordprocessingDrawing" xmlns:wps="http://schemas.microsoft.com/office/word/2010/wordprocessingShape" xmlns:wpg="http://schemas.microsoft.com/office/word/2010/wordprocessingGroup" xmlns:mc="http://schemas.openxmlformats.org/markup-compatibility/2006" xmlns:wp14="http://schemas.microsoft.com/office/word/2010/wordprocessingDrawing" xmlns:w14="http://schemas.microsoft.com/office/word/2010/wordml" xmlns:w15="http://schemas.microsoft.com/office/word/2012/wordml" mc:Ignorable="w14 wp14 w15">
+  <w:p>
+    <w:pPr>
+      <w:pStyle w:val="Footer"/>
+      <w:rPr/>
+    </w:pPr>
+    <w:r>
+      <w:rPr/>
+      <w:t xml:space="preserve">Pagina </w:t>
+    </w:r>
+    <w:r>
+      <w:rPr/>
+      <w:fldChar w:fldCharType="begin"/>
+    </w:r>
+    <w:r>
+      <w:rPr/>
+      <w:instrText xml:space="preserve"> PAGE </w:instrText>
+    </w:r>
+    <w:r>
+      <w:rPr/>
+      <w:fldChar w:fldCharType="separate"/>
+    </w:r>
+    <w:r>
+      <w:rPr/>
+      <w:t>4</w:t>
+    </w:r>
+    <w:r>
+      <w:rPr/>
+      <w:fldChar w:fldCharType="end"/>
+    </w:r>
+    <w:r>
+      <w:rPr/>
+      <w:t xml:space="preserve"> di </w:t>
+    </w:r>
+    <w:r>
+      <w:rPr/>
+      <w:fldChar w:fldCharType="begin"/>
+    </w:r>
+    <w:r>
+      <w:rPr/>
+      <w:instrText xml:space="preserve"> NUMPAGES </w:instrText>
+    </w:r>
+    <w:r>
+      <w:rPr/>
+      <w:fldChar w:fldCharType="separate"/>
+    </w:r>
+    <w:r>
+      <w:rPr/>
+      <w:t>4</w:t>
+    </w:r>
+    <w:r>
+      <w:rPr/>
+      <w:fldChar w:fldCharType="end"/>
+    </w:r>
+  </w:p>
+  <w:p>
+    <w:pPr>
+      <w:pStyle w:val="Footer"/>
+      <w:rPr/>
+    </w:pPr>
+    <w:r>
+      <w:rPr/>
+      <w:fldChar w:fldCharType="begin"/>
+    </w:r>
+    <w:r>
+      <w:rPr/>
+      <w:instrText xml:space="preserve"> FILENAME </w:instrText>
+    </w:r>
+    <w:r>
+      <w:rPr/>
+      <w:fldChar w:fldCharType="separate"/>
+    </w:r>
+    <w:r>
+      <w:rPr/>
+      <w:t>758_3PG.docx</w:t>
+    </w:r>
+    <w:r>
+      <w:rPr/>
+      <w:fldChar w:fldCharType="end"/>
+    </w:r>
+  </w:p>
+</w:ftr>
+</file>
+
+<file path=word/footer3.xml><?xml version="1.0" encoding="utf-8"?>
 <w:ftr xmlns:o="urn:schemas-microsoft-com:office:office" xmlns:r="http://schemas.openxmlformats.org/officeDocument/2006/relationships" xmlns:v="urn:schemas-microsoft-com:vml" xmlns:w="http://schemas.openxmlformats.org/wordprocessingml/2006/main" xmlns:w10="urn:schemas-microsoft-com:office:word" xmlns:wp="http://schemas.openxmlformats.org/drawingml/2006/wordprocessingDrawing" xmlns:wps="http://schemas.microsoft.com/office/word/2010/wordprocessingShape" xmlns:wpg="http://schemas.microsoft.com/office/word/2010/wordprocessingGroup" xmlns:mc="http://schemas.openxmlformats.org/markup-compatibility/2006" xmlns:wp14="http://schemas.microsoft.com/office/word/2010/wordprocessingDrawing" xmlns:w14="http://schemas.microsoft.com/office/word/2010/wordml" xmlns:w15="http://schemas.microsoft.com/office/word/2012/wordml" mc:Ignorable="w14 wp14 w15">
   <w:p>
     <w:pPr>
@@ -3241,8 +3288,8 @@
       <w:szCs w:val="16"/>
     </w:rPr>
   </w:style>
-  <w:style w:type="paragraph" w:styleId="Titolo">
-    <w:name w:val="Titolo"/>
+  <w:style w:type="paragraph" w:styleId="Heading">
+    <w:name w:val="Heading"/>
     <w:basedOn w:val="Normal"/>
     <w:next w:val="BodyText"/>
     <w:qFormat/>
@@ -3251,7 +3298,7 @@
       <w:spacing w:before="240" w:after="120"/>
     </w:pPr>
     <w:rPr>
-      <w:rFonts w:ascii="Liberation Sans" w:hAnsi="Liberation Sans" w:eastAsia="Noto Sans CJK SC" w:cs="Lohit Devanagari"/>
+      <w:rFonts w:ascii="Liberation Sans" w:hAnsi="Liberation Sans" w:eastAsia="Noto Sans CJK SC" w:cs="Lohit Marathi"/>
       <w:sz w:val="28"/>
       <w:szCs w:val="28"/>
     </w:rPr>
@@ -3287,6 +3334,32 @@
       <w:iCs/>
       <w:sz w:val="24"/>
       <w:szCs w:val="24"/>
+    </w:rPr>
+  </w:style>
+  <w:style w:type="paragraph" w:styleId="Index">
+    <w:name w:val="Index"/>
+    <w:basedOn w:val="Normal"/>
+    <w:qFormat/>
+    <w:pPr>
+      <w:suppressLineNumbers/>
+    </w:pPr>
+    <w:rPr>
+      <w:rFonts w:cs="Lohit Marathi"/>
+    </w:rPr>
+  </w:style>
+  <w:style w:type="paragraph" w:styleId="Titolo">
+    <w:name w:val="Titolo"/>
+    <w:basedOn w:val="Normal"/>
+    <w:next w:val="BodyText"/>
+    <w:qFormat/>
+    <w:pPr>
+      <w:keepNext w:val="true"/>
+      <w:spacing w:before="240" w:after="120"/>
+    </w:pPr>
+    <w:rPr>
+      <w:rFonts w:ascii="Liberation Sans" w:hAnsi="Liberation Sans" w:eastAsia="Noto Sans CJK SC" w:cs="Lohit Devanagari"/>
+      <w:sz w:val="28"/>
+      <w:szCs w:val="28"/>
     </w:rPr>
   </w:style>
   <w:style w:type="paragraph" w:styleId="Indice">
@@ -3330,6 +3403,13 @@
     <w:pPr/>
     <w:rPr/>
   </w:style>
+  <w:style w:type="paragraph" w:styleId="HeaderandFooter">
+    <w:name w:val="Header and Footer"/>
+    <w:basedOn w:val="Normal"/>
+    <w:qFormat/>
+    <w:pPr/>
+    <w:rPr/>
+  </w:style>
   <w:style w:type="paragraph" w:styleId="Footer">
     <w:name w:val="Footer"/>
     <w:basedOn w:val="Intestazioneepidipagina"/>
@@ -3360,6 +3440,29 @@
     <w:rPr>
       <w:b/>
       <w:sz w:val="20"/>
+    </w:rPr>
+  </w:style>
+  <w:style w:type="paragraph" w:styleId="TableContents">
+    <w:name w:val="Table Contents"/>
+    <w:basedOn w:val="Normal"/>
+    <w:qFormat/>
+    <w:pPr>
+      <w:widowControl w:val="false"/>
+      <w:suppressLineNumbers/>
+    </w:pPr>
+    <w:rPr/>
+  </w:style>
+  <w:style w:type="paragraph" w:styleId="TableHeading">
+    <w:name w:val="Table Heading"/>
+    <w:basedOn w:val="TableContents"/>
+    <w:qFormat/>
+    <w:pPr>
+      <w:suppressLineNumbers/>
+      <w:jc w:val="center"/>
+    </w:pPr>
+    <w:rPr>
+      <w:b/>
+      <w:bCs/>
     </w:rPr>
   </w:style>
 </w:styles>

</xml_diff>